<commit_message>
Agregando los diagrama de secuencia de punto 5 y 7, requiere verificacion, luego paso al codigo
</commit_message>
<xml_diff>
--- a/TALLERES/Tercio 3/Taller 4/Taller último Corte.docx
+++ b/TALLERES/Tercio 3/Taller 4/Taller último Corte.docx
@@ -1,6 +1,6 @@
 
 <file path=word/document.xml><?xml version="1.0" encoding="utf-8"?>
-<w:document xmlns:wpc="http://schemas.microsoft.com/office/word/2010/wordprocessingCanvas" xmlns:cx="http://schemas.microsoft.com/office/drawing/2014/chartex" xmlns:cx1="http://schemas.microsoft.com/office/drawing/2015/9/8/chartex" xmlns:cx2="http://schemas.microsoft.com/office/drawing/2015/10/21/chartex" xmlns:cx3="http://schemas.microsoft.com/office/drawing/2016/5/9/chartex" xmlns:cx4="http://schemas.microsoft.com/office/drawing/2016/5/10/chartex" xmlns:cx5="http://schemas.microsoft.com/office/drawing/2016/5/11/chartex" xmlns:cx6="http://schemas.microsoft.com/office/drawing/2016/5/12/chartex" xmlns:cx7="http://schemas.microsoft.com/office/drawing/2016/5/13/chartex" xmlns:cx8="http://schemas.microsoft.com/office/drawing/2016/5/14/chartex" xmlns:mc="http://schemas.openxmlformats.org/markup-compatibility/2006" xmlns:aink="http://schemas.microsoft.com/office/drawing/2016/ink" xmlns:am3d="http://schemas.microsoft.com/office/drawing/2017/model3d" xmlns:o="urn:schemas-microsoft-com:office:office" xmlns:oel="http://schemas.microsoft.com/office/2019/extlst" xmlns:r="http://schemas.openxmlformats.org/officeDocument/2006/relationships" xmlns:m="http://schemas.openxmlformats.org/officeDocument/2006/math" xmlns:v="urn:schemas-microsoft-com:vml" xmlns:wp14="http://schemas.microsoft.com/office/word/2010/wordprocessingDrawing" xmlns:wp="http://schemas.openxmlformats.org/drawingml/2006/wordprocessingDrawing" xmlns:w10="urn:schemas-microsoft-com:office:word" xmlns:w="http://schemas.openxmlformats.org/wordprocessingml/2006/main" xmlns:w14="http://schemas.microsoft.com/office/word/2010/wordml" xmlns:w15="http://schemas.microsoft.com/office/word/2012/wordml" xmlns:w16cex="http://schemas.microsoft.com/office/word/2018/wordml/cex" xmlns:w16cid="http://schemas.microsoft.com/office/word/2016/wordml/cid" xmlns:w16="http://schemas.microsoft.com/office/word/2018/wordml" xmlns:w16sdtdh="http://schemas.microsoft.com/office/word/2020/wordml/sdtdatahash" xmlns:w16se="http://schemas.microsoft.com/office/word/2015/wordml/symex" xmlns:wpg="http://schemas.microsoft.com/office/word/2010/wordprocessingGroup" xmlns:wpi="http://schemas.microsoft.com/office/word/2010/wordprocessingInk" xmlns:wne="http://schemas.microsoft.com/office/word/2006/wordml" xmlns:wps="http://schemas.microsoft.com/office/word/2010/wordprocessingShape" mc:Ignorable="w14 w15 w16se w16cid w16 w16cex w16sdtdh wp14">
+<w:document xmlns:wpc="http://schemas.microsoft.com/office/word/2010/wordprocessingCanvas" xmlns:cx="http://schemas.microsoft.com/office/drawing/2014/chartex" xmlns:cx1="http://schemas.microsoft.com/office/drawing/2015/9/8/chartex" xmlns:cx2="http://schemas.microsoft.com/office/drawing/2015/10/21/chartex" xmlns:cx3="http://schemas.microsoft.com/office/drawing/2016/5/9/chartex" xmlns:cx4="http://schemas.microsoft.com/office/drawing/2016/5/10/chartex" xmlns:cx5="http://schemas.microsoft.com/office/drawing/2016/5/11/chartex" xmlns:cx6="http://schemas.microsoft.com/office/drawing/2016/5/12/chartex" xmlns:cx7="http://schemas.microsoft.com/office/drawing/2016/5/13/chartex" xmlns:cx8="http://schemas.microsoft.com/office/drawing/2016/5/14/chartex" xmlns:mc="http://schemas.openxmlformats.org/markup-compatibility/2006" xmlns:aink="http://schemas.microsoft.com/office/drawing/2016/ink" xmlns:am3d="http://schemas.microsoft.com/office/drawing/2017/model3d" xmlns:o="urn:schemas-microsoft-com:office:office" xmlns:oel="http://schemas.microsoft.com/office/2019/extlst" xmlns:r="http://schemas.openxmlformats.org/officeDocument/2006/relationships" xmlns:m="http://schemas.openxmlformats.org/officeDocument/2006/math" xmlns:v="urn:schemas-microsoft-com:vml" xmlns:wp14="http://schemas.microsoft.com/office/word/2010/wordprocessingDrawing" xmlns:wp="http://schemas.openxmlformats.org/drawingml/2006/wordprocessingDrawing" xmlns:w10="urn:schemas-microsoft-com:office:word" xmlns:w="http://schemas.openxmlformats.org/wordprocessingml/2006/main" xmlns:w14="http://schemas.microsoft.com/office/word/2010/wordml" xmlns:w15="http://schemas.microsoft.com/office/word/2012/wordml" xmlns:w16cex="http://schemas.microsoft.com/office/word/2018/wordml/cex" xmlns:w16cid="http://schemas.microsoft.com/office/word/2016/wordml/cid" xmlns:w16="http://schemas.microsoft.com/office/word/2018/wordml" xmlns:w16du="http://schemas.microsoft.com/office/word/2023/wordml/word16du" xmlns:w16sdtdh="http://schemas.microsoft.com/office/word/2020/wordml/sdtdatahash" xmlns:w16se="http://schemas.microsoft.com/office/word/2015/wordml/symex" xmlns:wpg="http://schemas.microsoft.com/office/word/2010/wordprocessingGroup" xmlns:wpi="http://schemas.microsoft.com/office/word/2010/wordprocessingInk" xmlns:wne="http://schemas.microsoft.com/office/word/2006/wordml" xmlns:wps="http://schemas.microsoft.com/office/word/2010/wordprocessingShape" mc:Ignorable="w14 w15 w16se w16cid w16 w16cex w16sdtdh w16du wp14">
   <w:body>
     <w:p>
       <w:pPr>
@@ -52,6 +52,9 @@
     </w:p>
     <w:p>
       <w:r>
+        <w:rPr>
+          <w:noProof/>
+        </w:rPr>
         <w:drawing>
           <wp:inline distT="0" distB="0" distL="0" distR="0" wp14:anchorId="36C46D44" wp14:editId="2CA3E0E0">
             <wp:extent cx="5612130" cy="1577975"/>
@@ -123,6 +126,9 @@
     </w:p>
     <w:p>
       <w:r>
+        <w:rPr>
+          <w:noProof/>
+        </w:rPr>
         <w:drawing>
           <wp:inline distT="0" distB="0" distL="0" distR="0" wp14:anchorId="57A5C7F0" wp14:editId="0DF42399">
             <wp:extent cx="4991797" cy="1066949"/>
@@ -191,6 +197,9 @@
     </w:p>
     <w:p>
       <w:r>
+        <w:rPr>
+          <w:noProof/>
+        </w:rPr>
         <w:drawing>
           <wp:inline distT="0" distB="0" distL="0" distR="0" wp14:anchorId="1F47AF57" wp14:editId="1C1E612B">
             <wp:extent cx="4496427" cy="1009791"/>
@@ -287,6 +296,7 @@
         <w:rPr>
           <w:b/>
           <w:bCs/>
+          <w:noProof/>
         </w:rPr>
         <w:drawing>
           <wp:anchor distT="0" distB="0" distL="114300" distR="114300" simplePos="0" relativeHeight="251658240" behindDoc="1" locked="0" layoutInCell="1" allowOverlap="1" wp14:anchorId="522C9542" wp14:editId="391DAF5A">
@@ -406,6 +416,9 @@
     </w:p>
     <w:p>
       <w:r>
+        <w:rPr>
+          <w:noProof/>
+        </w:rPr>
         <w:drawing>
           <wp:anchor distT="0" distB="0" distL="114300" distR="114300" simplePos="0" relativeHeight="251659264" behindDoc="1" locked="0" layoutInCell="1" allowOverlap="1" wp14:anchorId="6F6CD6A0" wp14:editId="18F29BCA">
             <wp:simplePos x="0" y="0"/>
@@ -514,6 +527,15 @@
       <w:r>
         <w:t>DISEÑO DE COMPORTAMIENTO</w:t>
       </w:r>
+      <w:r>
+        <w:t xml:space="preserve"> [en el </w:t>
+      </w:r>
+      <w:r>
+        <w:t>Diagrama Taller 3</w:t>
+      </w:r>
+      <w:r>
+        <w:t>.astah]</w:t>
+      </w:r>
     </w:p>
     <w:p/>
     <w:p/>
@@ -528,7 +550,7 @@
 </file>
 
 <file path=word/numbering.xml><?xml version="1.0" encoding="utf-8"?>
-<w:numbering xmlns:wpc="http://schemas.microsoft.com/office/word/2010/wordprocessingCanvas" xmlns:cx="http://schemas.microsoft.com/office/drawing/2014/chartex" xmlns:cx1="http://schemas.microsoft.com/office/drawing/2015/9/8/chartex" xmlns:cx2="http://schemas.microsoft.com/office/drawing/2015/10/21/chartex" xmlns:cx3="http://schemas.microsoft.com/office/drawing/2016/5/9/chartex" xmlns:cx4="http://schemas.microsoft.com/office/drawing/2016/5/10/chartex" xmlns:cx5="http://schemas.microsoft.com/office/drawing/2016/5/11/chartex" xmlns:cx6="http://schemas.microsoft.com/office/drawing/2016/5/12/chartex" xmlns:cx7="http://schemas.microsoft.com/office/drawing/2016/5/13/chartex" xmlns:cx8="http://schemas.microsoft.com/office/drawing/2016/5/14/chartex" xmlns:mc="http://schemas.openxmlformats.org/markup-compatibility/2006" xmlns:aink="http://schemas.microsoft.com/office/drawing/2016/ink" xmlns:am3d="http://schemas.microsoft.com/office/drawing/2017/model3d" xmlns:o="urn:schemas-microsoft-com:office:office" xmlns:oel="http://schemas.microsoft.com/office/2019/extlst" xmlns:r="http://schemas.openxmlformats.org/officeDocument/2006/relationships" xmlns:m="http://schemas.openxmlformats.org/officeDocument/2006/math" xmlns:v="urn:schemas-microsoft-com:vml" xmlns:wp14="http://schemas.microsoft.com/office/word/2010/wordprocessingDrawing" xmlns:wp="http://schemas.openxmlformats.org/drawingml/2006/wordprocessingDrawing" xmlns:w10="urn:schemas-microsoft-com:office:word" xmlns:w="http://schemas.openxmlformats.org/wordprocessingml/2006/main" xmlns:w14="http://schemas.microsoft.com/office/word/2010/wordml" xmlns:w15="http://schemas.microsoft.com/office/word/2012/wordml" xmlns:w16cex="http://schemas.microsoft.com/office/word/2018/wordml/cex" xmlns:w16cid="http://schemas.microsoft.com/office/word/2016/wordml/cid" xmlns:w16="http://schemas.microsoft.com/office/word/2018/wordml" xmlns:w16sdtdh="http://schemas.microsoft.com/office/word/2020/wordml/sdtdatahash" xmlns:w16se="http://schemas.microsoft.com/office/word/2015/wordml/symex" xmlns:wpg="http://schemas.microsoft.com/office/word/2010/wordprocessingGroup" xmlns:wpi="http://schemas.microsoft.com/office/word/2010/wordprocessingInk" xmlns:wne="http://schemas.microsoft.com/office/word/2006/wordml" xmlns:wps="http://schemas.microsoft.com/office/word/2010/wordprocessingShape" mc:Ignorable="w14 w15 w16se w16cid w16 w16cex w16sdtdh wp14">
+<w:numbering xmlns:wpc="http://schemas.microsoft.com/office/word/2010/wordprocessingCanvas" xmlns:cx="http://schemas.microsoft.com/office/drawing/2014/chartex" xmlns:cx1="http://schemas.microsoft.com/office/drawing/2015/9/8/chartex" xmlns:cx2="http://schemas.microsoft.com/office/drawing/2015/10/21/chartex" xmlns:cx3="http://schemas.microsoft.com/office/drawing/2016/5/9/chartex" xmlns:cx4="http://schemas.microsoft.com/office/drawing/2016/5/10/chartex" xmlns:cx5="http://schemas.microsoft.com/office/drawing/2016/5/11/chartex" xmlns:cx6="http://schemas.microsoft.com/office/drawing/2016/5/12/chartex" xmlns:cx7="http://schemas.microsoft.com/office/drawing/2016/5/13/chartex" xmlns:cx8="http://schemas.microsoft.com/office/drawing/2016/5/14/chartex" xmlns:mc="http://schemas.openxmlformats.org/markup-compatibility/2006" xmlns:aink="http://schemas.microsoft.com/office/drawing/2016/ink" xmlns:am3d="http://schemas.microsoft.com/office/drawing/2017/model3d" xmlns:o="urn:schemas-microsoft-com:office:office" xmlns:oel="http://schemas.microsoft.com/office/2019/extlst" xmlns:r="http://schemas.openxmlformats.org/officeDocument/2006/relationships" xmlns:m="http://schemas.openxmlformats.org/officeDocument/2006/math" xmlns:v="urn:schemas-microsoft-com:vml" xmlns:wp14="http://schemas.microsoft.com/office/word/2010/wordprocessingDrawing" xmlns:wp="http://schemas.openxmlformats.org/drawingml/2006/wordprocessingDrawing" xmlns:w10="urn:schemas-microsoft-com:office:word" xmlns:w="http://schemas.openxmlformats.org/wordprocessingml/2006/main" xmlns:w14="http://schemas.microsoft.com/office/word/2010/wordml" xmlns:w15="http://schemas.microsoft.com/office/word/2012/wordml" xmlns:w16cex="http://schemas.microsoft.com/office/word/2018/wordml/cex" xmlns:w16cid="http://schemas.microsoft.com/office/word/2016/wordml/cid" xmlns:w16="http://schemas.microsoft.com/office/word/2018/wordml" xmlns:w16du="http://schemas.microsoft.com/office/word/2023/wordml/word16du" xmlns:w16sdtdh="http://schemas.microsoft.com/office/word/2020/wordml/sdtdatahash" xmlns:w16se="http://schemas.microsoft.com/office/word/2015/wordml/symex" xmlns:wpg="http://schemas.microsoft.com/office/word/2010/wordprocessingGroup" xmlns:wpi="http://schemas.microsoft.com/office/word/2010/wordprocessingInk" xmlns:wne="http://schemas.microsoft.com/office/word/2006/wordml" xmlns:wps="http://schemas.microsoft.com/office/word/2010/wordprocessingShape" mc:Ignorable="w14 w15 w16se w16cid w16 w16cex w16sdtdh w16du wp14">
   <w:abstractNum w:abstractNumId="0" w15:restartNumberingAfterBreak="0">
     <w:nsid w:val="1EF12FD8"/>
     <w:multiLevelType w:val="hybridMultilevel"/>
@@ -809,7 +831,7 @@
 </file>
 
 <file path=word/styles.xml><?xml version="1.0" encoding="utf-8"?>
-<w:styles xmlns:mc="http://schemas.openxmlformats.org/markup-compatibility/2006" xmlns:r="http://schemas.openxmlformats.org/officeDocument/2006/relationships" xmlns:w="http://schemas.openxmlformats.org/wordprocessingml/2006/main" xmlns:w14="http://schemas.microsoft.com/office/word/2010/wordml" xmlns:w15="http://schemas.microsoft.com/office/word/2012/wordml" xmlns:w16cex="http://schemas.microsoft.com/office/word/2018/wordml/cex" xmlns:w16cid="http://schemas.microsoft.com/office/word/2016/wordml/cid" xmlns:w16="http://schemas.microsoft.com/office/word/2018/wordml" xmlns:w16sdtdh="http://schemas.microsoft.com/office/word/2020/wordml/sdtdatahash" xmlns:w16se="http://schemas.microsoft.com/office/word/2015/wordml/symex" mc:Ignorable="w14 w15 w16se w16cid w16 w16cex w16sdtdh">
+<w:styles xmlns:mc="http://schemas.openxmlformats.org/markup-compatibility/2006" xmlns:r="http://schemas.openxmlformats.org/officeDocument/2006/relationships" xmlns:w="http://schemas.openxmlformats.org/wordprocessingml/2006/main" xmlns:w14="http://schemas.microsoft.com/office/word/2010/wordml" xmlns:w15="http://schemas.microsoft.com/office/word/2012/wordml" xmlns:w16cex="http://schemas.microsoft.com/office/word/2018/wordml/cex" xmlns:w16cid="http://schemas.microsoft.com/office/word/2016/wordml/cid" xmlns:w16="http://schemas.microsoft.com/office/word/2018/wordml" xmlns:w16du="http://schemas.microsoft.com/office/word/2023/wordml/word16du" xmlns:w16sdtdh="http://schemas.microsoft.com/office/word/2020/wordml/sdtdatahash" xmlns:w16se="http://schemas.microsoft.com/office/word/2015/wordml/symex" mc:Ignorable="w14 w15 w16se w16cid w16 w16cex w16sdtdh w16du">
   <w:docDefaults>
     <w:rPrDefault>
       <w:rPr>

</xml_diff>

<commit_message>
Subiendo lo que se hizo en el taller
</commit_message>
<xml_diff>
--- a/TALLERES/Tercio 3/Taller 4/Taller último Corte.docx
+++ b/TALLERES/Tercio 3/Taller 4/Taller último Corte.docx
@@ -534,10 +534,3621 @@
         <w:t>Diagrama Taller 3</w:t>
       </w:r>
       <w:r>
-        <w:t>.astah]</w:t>
+        <w:t>.astah</w:t>
+      </w:r>
+      <w:r>
+        <w:t xml:space="preserve"> y </w:t>
+      </w:r>
+      <w:proofErr w:type="spellStart"/>
+      <w:r>
+        <w:t>src</w:t>
+      </w:r>
+      <w:proofErr w:type="spellEnd"/>
+      <w:r>
+        <w:t>/</w:t>
+      </w:r>
+      <w:proofErr w:type="spellStart"/>
+      <w:r>
+        <w:t>domain</w:t>
+      </w:r>
+      <w:proofErr w:type="spellEnd"/>
+      <w:r>
+        <w:t>/*.java</w:t>
+      </w:r>
+      <w:r>
+        <w:t>]</w:t>
+      </w:r>
+    </w:p>
+    <w:p>
+      <w:pPr>
+        <w:pStyle w:val="Ttulo1"/>
+      </w:pPr>
+    </w:p>
+    <w:p>
+      <w:pPr>
+        <w:pStyle w:val="Ttulo1"/>
+      </w:pPr>
+      <w:r>
+        <w:t>PATRONES</w:t>
+      </w:r>
+    </w:p>
+    <w:p>
+      <w:r>
+        <w:t>Consulten el patrón estado para completar 2. 3. 4.</w:t>
       </w:r>
     </w:p>
     <w:p/>
+    <w:p>
+      <w:r>
+        <w:t xml:space="preserve">1. Nombre: </w:t>
+      </w:r>
+    </w:p>
+    <w:p>
+      <w:proofErr w:type="spellStart"/>
+      <w:r>
+        <w:t>State</w:t>
+      </w:r>
+      <w:proofErr w:type="spellEnd"/>
+    </w:p>
+    <w:p>
+      <w:r>
+        <w:t>2. Problema: ¿Cuál es el problema que busca resolver?</w:t>
+      </w:r>
+    </w:p>
+    <w:p>
+      <w:r>
+        <w:t xml:space="preserve">Resuelve </w:t>
+      </w:r>
+      <w:r>
+        <w:t>el problema de gestionar el comportamiento de un objeto de manera que su comportamiento pueda cambiar dinámicamente según su estado interno. En otras palabras, este patrón permite que un objeto altere su comportamiento cuando su estado interno cambia.</w:t>
+      </w:r>
+    </w:p>
+    <w:p/>
+    <w:p>
+      <w:r>
+        <w:t>3. Solución: Definan la solución presentando la estructura propuesta</w:t>
+      </w:r>
+    </w:p>
+    <w:p>
+      <w:r>
+        <w:rPr>
+          <w:noProof/>
+        </w:rPr>
+        <w:drawing>
+          <wp:inline distT="0" distB="0" distL="0" distR="0" wp14:anchorId="61C264DD" wp14:editId="3935EC8D">
+            <wp:extent cx="3924935" cy="2182495"/>
+            <wp:effectExtent l="0" t="0" r="0" b="8255"/>
+            <wp:docPr id="1328422822" name="Imagen 1" descr="Diagrama&#10;&#10;Descripción generada automáticamente"/>
+            <wp:cNvGraphicFramePr>
+              <a:graphicFrameLocks xmlns:a="http://schemas.openxmlformats.org/drawingml/2006/main" noChangeAspect="1"/>
+            </wp:cNvGraphicFramePr>
+            <a:graphic xmlns:a="http://schemas.openxmlformats.org/drawingml/2006/main">
+              <a:graphicData uri="http://schemas.openxmlformats.org/drawingml/2006/picture">
+                <pic:pic xmlns:pic="http://schemas.openxmlformats.org/drawingml/2006/picture">
+                  <pic:nvPicPr>
+                    <pic:cNvPr id="1328422822" name="Imagen 1" descr="Diagrama&#10;&#10;Descripción generada automáticamente"/>
+                    <pic:cNvPicPr>
+                      <a:picLocks noChangeAspect="1" noChangeArrowheads="1"/>
+                    </pic:cNvPicPr>
+                  </pic:nvPicPr>
+                  <pic:blipFill>
+                    <a:blip r:embed="rId10">
+                      <a:extLst>
+                        <a:ext uri="{28A0092B-C50C-407E-A947-70E740481C1C}">
+                          <a14:useLocalDpi xmlns:a14="http://schemas.microsoft.com/office/drawing/2010/main" val="0"/>
+                        </a:ext>
+                      </a:extLst>
+                    </a:blip>
+                    <a:srcRect/>
+                    <a:stretch>
+                      <a:fillRect/>
+                    </a:stretch>
+                  </pic:blipFill>
+                  <pic:spPr bwMode="auto">
+                    <a:xfrm>
+                      <a:off x="0" y="0"/>
+                      <a:ext cx="3924935" cy="2182495"/>
+                    </a:xfrm>
+                    <a:prstGeom prst="rect">
+                      <a:avLst/>
+                    </a:prstGeom>
+                    <a:noFill/>
+                    <a:ln>
+                      <a:noFill/>
+                    </a:ln>
+                  </pic:spPr>
+                </pic:pic>
+              </a:graphicData>
+            </a:graphic>
+          </wp:inline>
+        </w:drawing>
+      </w:r>
+    </w:p>
+    <w:p>
+      <w:r>
+        <w:t xml:space="preserve">El </w:t>
+      </w:r>
+      <w:r>
+        <w:rPr>
+          <w:rStyle w:val="Textoennegrita"/>
+          <w:b w:val="0"/>
+          <w:bCs w:val="0"/>
+        </w:rPr>
+        <w:t xml:space="preserve">patrón de diseño </w:t>
+      </w:r>
+      <w:proofErr w:type="spellStart"/>
+      <w:r>
+        <w:rPr>
+          <w:rStyle w:val="Textoennegrita"/>
+          <w:b w:val="0"/>
+          <w:bCs w:val="0"/>
+        </w:rPr>
+        <w:t>State</w:t>
+      </w:r>
+      <w:proofErr w:type="spellEnd"/>
+      <w:r>
+        <w:t xml:space="preserve"> sugiere que crees nuevas clases para todos los posibles estados de un objeto y extraigas todos los comportamientos específicos del estado en estas clases.</w:t>
+      </w:r>
+    </w:p>
+    <w:p>
+      <w:r>
+        <w:t xml:space="preserve">En lugar de implementar todos los comportamientos por sí mismo, el objeto original, llamado </w:t>
+      </w:r>
+      <w:r>
+        <w:rPr>
+          <w:rStyle w:val="Textoennegrita"/>
+          <w:b w:val="0"/>
+          <w:bCs w:val="0"/>
+        </w:rPr>
+        <w:t>contexto</w:t>
+      </w:r>
+      <w:r>
+        <w:t xml:space="preserve">, almacena una referencia a uno de los objetos de estado que representa su estado actual y delega todo el trabajo relacionado con el estado a ese objeto . </w:t>
+      </w:r>
+    </w:p>
+    <w:p/>
+    <w:p>
+      <w:r>
+        <w:t>4. Ejemplo: Presenten un ejemplo de uso</w:t>
+      </w:r>
+      <w:r>
+        <w:cr/>
+      </w:r>
+    </w:p>
+    <w:p>
+      <w:r>
+        <w:t>Para este ejemplo vamos a hacer uso de un banco con personas en una fila. Abran 3 estados para la fila, los cuales serán abierto, cerrado y suspendido. Dependiendo del estado de la fila la persona realizará una acción diferente.</w:t>
+      </w:r>
+    </w:p>
+    <w:p>
+      <w:r>
+        <w:rPr>
+          <w:noProof/>
+        </w:rPr>
+        <w:drawing>
+          <wp:anchor distT="0" distB="0" distL="114300" distR="114300" simplePos="0" relativeHeight="251660288" behindDoc="1" locked="0" layoutInCell="1" allowOverlap="1" wp14:anchorId="6D61B089" wp14:editId="17E8FE14">
+            <wp:simplePos x="0" y="0"/>
+            <wp:positionH relativeFrom="column">
+              <wp:posOffset>2999740</wp:posOffset>
+            </wp:positionH>
+            <wp:positionV relativeFrom="paragraph">
+              <wp:posOffset>-3810</wp:posOffset>
+            </wp:positionV>
+            <wp:extent cx="2615565" cy="2190115"/>
+            <wp:effectExtent l="0" t="0" r="0" b="635"/>
+            <wp:wrapTight wrapText="bothSides">
+              <wp:wrapPolygon edited="0">
+                <wp:start x="0" y="0"/>
+                <wp:lineTo x="0" y="21418"/>
+                <wp:lineTo x="21395" y="21418"/>
+                <wp:lineTo x="21395" y="0"/>
+                <wp:lineTo x="0" y="0"/>
+              </wp:wrapPolygon>
+            </wp:wrapTight>
+            <wp:docPr id="1568666454" name="Imagen 3" descr="Interfaz de usuario gráfica, Texto&#10;&#10;Descripción generada automáticamente"/>
+            <wp:cNvGraphicFramePr>
+              <a:graphicFrameLocks xmlns:a="http://schemas.openxmlformats.org/drawingml/2006/main" noChangeAspect="1"/>
+            </wp:cNvGraphicFramePr>
+            <a:graphic xmlns:a="http://schemas.openxmlformats.org/drawingml/2006/main">
+              <a:graphicData uri="http://schemas.openxmlformats.org/drawingml/2006/picture">
+                <pic:pic xmlns:pic="http://schemas.openxmlformats.org/drawingml/2006/picture">
+                  <pic:nvPicPr>
+                    <pic:cNvPr id="1568666454" name="Imagen 3" descr="Interfaz de usuario gráfica, Texto&#10;&#10;Descripción generada automáticamente"/>
+                    <pic:cNvPicPr>
+                      <a:picLocks noChangeAspect="1" noChangeArrowheads="1"/>
+                    </pic:cNvPicPr>
+                  </pic:nvPicPr>
+                  <pic:blipFill>
+                    <a:blip r:embed="rId11">
+                      <a:extLst>
+                        <a:ext uri="{28A0092B-C50C-407E-A947-70E740481C1C}">
+                          <a14:useLocalDpi xmlns:a14="http://schemas.microsoft.com/office/drawing/2010/main" val="0"/>
+                        </a:ext>
+                      </a:extLst>
+                    </a:blip>
+                    <a:srcRect/>
+                    <a:stretch>
+                      <a:fillRect/>
+                    </a:stretch>
+                  </pic:blipFill>
+                  <pic:spPr bwMode="auto">
+                    <a:xfrm>
+                      <a:off x="0" y="0"/>
+                      <a:ext cx="2615565" cy="2190115"/>
+                    </a:xfrm>
+                    <a:prstGeom prst="rect">
+                      <a:avLst/>
+                    </a:prstGeom>
+                    <a:noFill/>
+                    <a:ln>
+                      <a:noFill/>
+                    </a:ln>
+                  </pic:spPr>
+                </pic:pic>
+              </a:graphicData>
+            </a:graphic>
+            <wp14:sizeRelH relativeFrom="margin">
+              <wp14:pctWidth>0</wp14:pctWidth>
+            </wp14:sizeRelH>
+            <wp14:sizeRelV relativeFrom="margin">
+              <wp14:pctHeight>0</wp14:pctHeight>
+            </wp14:sizeRelV>
+          </wp:anchor>
+        </w:drawing>
+      </w:r>
+      <w:r>
+        <w:rPr>
+          <w:noProof/>
+        </w:rPr>
+        <w:drawing>
+          <wp:inline distT="0" distB="0" distL="0" distR="0" wp14:anchorId="765D83CC" wp14:editId="31BD818C">
+            <wp:extent cx="2812211" cy="2190452"/>
+            <wp:effectExtent l="0" t="0" r="7620" b="635"/>
+            <wp:docPr id="868573557" name="Imagen 2" descr="Texto&#10;&#10;Descripción generada automáticamente"/>
+            <wp:cNvGraphicFramePr>
+              <a:graphicFrameLocks xmlns:a="http://schemas.openxmlformats.org/drawingml/2006/main" noChangeAspect="1"/>
+            </wp:cNvGraphicFramePr>
+            <a:graphic xmlns:a="http://schemas.openxmlformats.org/drawingml/2006/main">
+              <a:graphicData uri="http://schemas.openxmlformats.org/drawingml/2006/picture">
+                <pic:pic xmlns:pic="http://schemas.openxmlformats.org/drawingml/2006/picture">
+                  <pic:nvPicPr>
+                    <pic:cNvPr id="868573557" name="Imagen 2" descr="Texto&#10;&#10;Descripción generada automáticamente"/>
+                    <pic:cNvPicPr>
+                      <a:picLocks noChangeAspect="1" noChangeArrowheads="1"/>
+                    </pic:cNvPicPr>
+                  </pic:nvPicPr>
+                  <pic:blipFill>
+                    <a:blip r:embed="rId12">
+                      <a:extLst>
+                        <a:ext uri="{28A0092B-C50C-407E-A947-70E740481C1C}">
+                          <a14:useLocalDpi xmlns:a14="http://schemas.microsoft.com/office/drawing/2010/main" val="0"/>
+                        </a:ext>
+                      </a:extLst>
+                    </a:blip>
+                    <a:srcRect/>
+                    <a:stretch>
+                      <a:fillRect/>
+                    </a:stretch>
+                  </pic:blipFill>
+                  <pic:spPr bwMode="auto">
+                    <a:xfrm>
+                      <a:off x="0" y="0"/>
+                      <a:ext cx="2823405" cy="2199171"/>
+                    </a:xfrm>
+                    <a:prstGeom prst="rect">
+                      <a:avLst/>
+                    </a:prstGeom>
+                    <a:noFill/>
+                    <a:ln>
+                      <a:noFill/>
+                    </a:ln>
+                  </pic:spPr>
+                </pic:pic>
+              </a:graphicData>
+            </a:graphic>
+          </wp:inline>
+        </w:drawing>
+      </w:r>
+      <w:r>
+        <w:t xml:space="preserve">  </w:t>
+      </w:r>
+    </w:p>
+    <w:p>
+      <w:r>
+        <w:t>El método atende() lo realiza la clase de ventanilla.</w:t>
+      </w:r>
+    </w:p>
+    <w:p>
+      <w:r>
+        <w:rPr>
+          <w:noProof/>
+        </w:rPr>
+        <w:drawing>
+          <wp:inline distT="0" distB="0" distL="0" distR="0" wp14:anchorId="5AF2E81B" wp14:editId="7F72E7A1">
+            <wp:extent cx="2513339" cy="3260940"/>
+            <wp:effectExtent l="0" t="0" r="1270" b="0"/>
+            <wp:docPr id="1018582638" name="Imagen 4" descr="Interfaz de usuario gráfica, Texto&#10;&#10;Descripción generada automáticamente con confianza media"/>
+            <wp:cNvGraphicFramePr>
+              <a:graphicFrameLocks xmlns:a="http://schemas.openxmlformats.org/drawingml/2006/main" noChangeAspect="1"/>
+            </wp:cNvGraphicFramePr>
+            <a:graphic xmlns:a="http://schemas.openxmlformats.org/drawingml/2006/main">
+              <a:graphicData uri="http://schemas.openxmlformats.org/drawingml/2006/picture">
+                <pic:pic xmlns:pic="http://schemas.openxmlformats.org/drawingml/2006/picture">
+                  <pic:nvPicPr>
+                    <pic:cNvPr id="1018582638" name="Imagen 4" descr="Interfaz de usuario gráfica, Texto&#10;&#10;Descripción generada automáticamente con confianza media"/>
+                    <pic:cNvPicPr>
+                      <a:picLocks noChangeAspect="1" noChangeArrowheads="1"/>
+                    </pic:cNvPicPr>
+                  </pic:nvPicPr>
+                  <pic:blipFill>
+                    <a:blip r:embed="rId13">
+                      <a:extLst>
+                        <a:ext uri="{28A0092B-C50C-407E-A947-70E740481C1C}">
+                          <a14:useLocalDpi xmlns:a14="http://schemas.microsoft.com/office/drawing/2010/main" val="0"/>
+                        </a:ext>
+                      </a:extLst>
+                    </a:blip>
+                    <a:srcRect/>
+                    <a:stretch>
+                      <a:fillRect/>
+                    </a:stretch>
+                  </pic:blipFill>
+                  <pic:spPr bwMode="auto">
+                    <a:xfrm>
+                      <a:off x="0" y="0"/>
+                      <a:ext cx="2515701" cy="3264005"/>
+                    </a:xfrm>
+                    <a:prstGeom prst="rect">
+                      <a:avLst/>
+                    </a:prstGeom>
+                    <a:noFill/>
+                    <a:ln>
+                      <a:noFill/>
+                    </a:ln>
+                  </pic:spPr>
+                </pic:pic>
+              </a:graphicData>
+            </a:graphic>
+          </wp:inline>
+        </w:drawing>
+      </w:r>
+    </w:p>
+    <w:p>
+      <w:r>
+        <w:t>La ventanilla tiene un comportamiento de acuerdo con el estado en el que esté. La ventanilla delega este método al estado en el que esté.</w:t>
+      </w:r>
+    </w:p>
+    <w:p>
+      <w:r>
+        <w:rPr>
+          <w:noProof/>
+        </w:rPr>
+        <w:lastRenderedPageBreak/>
+        <w:drawing>
+          <wp:inline distT="0" distB="0" distL="0" distR="0" wp14:anchorId="05E6FA7F" wp14:editId="2C5FC366">
+            <wp:extent cx="3088005" cy="810895"/>
+            <wp:effectExtent l="0" t="0" r="0" b="8255"/>
+            <wp:docPr id="20533539" name="Imagen 5" descr="Texto&#10;&#10;Descripción generada automáticamente con confianza media"/>
+            <wp:cNvGraphicFramePr>
+              <a:graphicFrameLocks xmlns:a="http://schemas.openxmlformats.org/drawingml/2006/main" noChangeAspect="1"/>
+            </wp:cNvGraphicFramePr>
+            <a:graphic xmlns:a="http://schemas.openxmlformats.org/drawingml/2006/main">
+              <a:graphicData uri="http://schemas.openxmlformats.org/drawingml/2006/picture">
+                <pic:pic xmlns:pic="http://schemas.openxmlformats.org/drawingml/2006/picture">
+                  <pic:nvPicPr>
+                    <pic:cNvPr id="20533539" name="Imagen 5" descr="Texto&#10;&#10;Descripción generada automáticamente con confianza media"/>
+                    <pic:cNvPicPr>
+                      <a:picLocks noChangeAspect="1" noChangeArrowheads="1"/>
+                    </pic:cNvPicPr>
+                  </pic:nvPicPr>
+                  <pic:blipFill>
+                    <a:blip r:embed="rId14">
+                      <a:extLst>
+                        <a:ext uri="{28A0092B-C50C-407E-A947-70E740481C1C}">
+                          <a14:useLocalDpi xmlns:a14="http://schemas.microsoft.com/office/drawing/2010/main" val="0"/>
+                        </a:ext>
+                      </a:extLst>
+                    </a:blip>
+                    <a:srcRect/>
+                    <a:stretch>
+                      <a:fillRect/>
+                    </a:stretch>
+                  </pic:blipFill>
+                  <pic:spPr bwMode="auto">
+                    <a:xfrm>
+                      <a:off x="0" y="0"/>
+                      <a:ext cx="3088005" cy="810895"/>
+                    </a:xfrm>
+                    <a:prstGeom prst="rect">
+                      <a:avLst/>
+                    </a:prstGeom>
+                    <a:noFill/>
+                    <a:ln>
+                      <a:noFill/>
+                    </a:ln>
+                  </pic:spPr>
+                </pic:pic>
+              </a:graphicData>
+            </a:graphic>
+          </wp:inline>
+        </w:drawing>
+      </w:r>
+    </w:p>
+    <w:p>
+      <w:r>
+        <w:rPr>
+          <w:noProof/>
+        </w:rPr>
+        <w:drawing>
+          <wp:inline distT="0" distB="0" distL="0" distR="0" wp14:anchorId="4DE7B838" wp14:editId="2ED28800">
+            <wp:extent cx="3140015" cy="783630"/>
+            <wp:effectExtent l="0" t="0" r="3810" b="0"/>
+            <wp:docPr id="901055262" name="Imagen 6" descr="Interfaz de usuario gráfica, Texto&#10;&#10;Descripción generada automáticamente"/>
+            <wp:cNvGraphicFramePr>
+              <a:graphicFrameLocks xmlns:a="http://schemas.openxmlformats.org/drawingml/2006/main" noChangeAspect="1"/>
+            </wp:cNvGraphicFramePr>
+            <a:graphic xmlns:a="http://schemas.openxmlformats.org/drawingml/2006/main">
+              <a:graphicData uri="http://schemas.openxmlformats.org/drawingml/2006/picture">
+                <pic:pic xmlns:pic="http://schemas.openxmlformats.org/drawingml/2006/picture">
+                  <pic:nvPicPr>
+                    <pic:cNvPr id="901055262" name="Imagen 6" descr="Interfaz de usuario gráfica, Texto&#10;&#10;Descripción generada automáticamente"/>
+                    <pic:cNvPicPr>
+                      <a:picLocks noChangeAspect="1" noChangeArrowheads="1"/>
+                    </pic:cNvPicPr>
+                  </pic:nvPicPr>
+                  <pic:blipFill>
+                    <a:blip r:embed="rId15">
+                      <a:extLst>
+                        <a:ext uri="{28A0092B-C50C-407E-A947-70E740481C1C}">
+                          <a14:useLocalDpi xmlns:a14="http://schemas.microsoft.com/office/drawing/2010/main" val="0"/>
+                        </a:ext>
+                      </a:extLst>
+                    </a:blip>
+                    <a:srcRect/>
+                    <a:stretch>
+                      <a:fillRect/>
+                    </a:stretch>
+                  </pic:blipFill>
+                  <pic:spPr bwMode="auto">
+                    <a:xfrm>
+                      <a:off x="0" y="0"/>
+                      <a:ext cx="3169537" cy="790998"/>
+                    </a:xfrm>
+                    <a:prstGeom prst="rect">
+                      <a:avLst/>
+                    </a:prstGeom>
+                    <a:noFill/>
+                    <a:ln>
+                      <a:noFill/>
+                    </a:ln>
+                  </pic:spPr>
+                </pic:pic>
+              </a:graphicData>
+            </a:graphic>
+          </wp:inline>
+        </w:drawing>
+      </w:r>
+    </w:p>
+    <w:p>
+      <w:r>
+        <w:rPr>
+          <w:noProof/>
+        </w:rPr>
+        <w:drawing>
+          <wp:inline distT="0" distB="0" distL="0" distR="0" wp14:anchorId="7AE6BB9C" wp14:editId="42B4BCD4">
+            <wp:extent cx="3355675" cy="1522068"/>
+            <wp:effectExtent l="0" t="0" r="0" b="2540"/>
+            <wp:docPr id="379933925" name="Imagen 7" descr="Texto&#10;&#10;Descripción generada automáticamente"/>
+            <wp:cNvGraphicFramePr>
+              <a:graphicFrameLocks xmlns:a="http://schemas.openxmlformats.org/drawingml/2006/main" noChangeAspect="1"/>
+            </wp:cNvGraphicFramePr>
+            <a:graphic xmlns:a="http://schemas.openxmlformats.org/drawingml/2006/main">
+              <a:graphicData uri="http://schemas.openxmlformats.org/drawingml/2006/picture">
+                <pic:pic xmlns:pic="http://schemas.openxmlformats.org/drawingml/2006/picture">
+                  <pic:nvPicPr>
+                    <pic:cNvPr id="379933925" name="Imagen 7" descr="Texto&#10;&#10;Descripción generada automáticamente"/>
+                    <pic:cNvPicPr>
+                      <a:picLocks noChangeAspect="1" noChangeArrowheads="1"/>
+                    </pic:cNvPicPr>
+                  </pic:nvPicPr>
+                  <pic:blipFill>
+                    <a:blip r:embed="rId16">
+                      <a:extLst>
+                        <a:ext uri="{28A0092B-C50C-407E-A947-70E740481C1C}">
+                          <a14:useLocalDpi xmlns:a14="http://schemas.microsoft.com/office/drawing/2010/main" val="0"/>
+                        </a:ext>
+                      </a:extLst>
+                    </a:blip>
+                    <a:srcRect/>
+                    <a:stretch>
+                      <a:fillRect/>
+                    </a:stretch>
+                  </pic:blipFill>
+                  <pic:spPr bwMode="auto">
+                    <a:xfrm>
+                      <a:off x="0" y="0"/>
+                      <a:ext cx="3364707" cy="1526165"/>
+                    </a:xfrm>
+                    <a:prstGeom prst="rect">
+                      <a:avLst/>
+                    </a:prstGeom>
+                    <a:noFill/>
+                    <a:ln>
+                      <a:noFill/>
+                    </a:ln>
+                  </pic:spPr>
+                </pic:pic>
+              </a:graphicData>
+            </a:graphic>
+          </wp:inline>
+        </w:drawing>
+      </w:r>
+    </w:p>
+    <w:p>
+      <w:r>
+        <w:rPr>
+          <w:noProof/>
+        </w:rPr>
+        <w:drawing>
+          <wp:inline distT="0" distB="0" distL="0" distR="0" wp14:anchorId="3BBB978A" wp14:editId="0184306D">
+            <wp:extent cx="3088005" cy="888344"/>
+            <wp:effectExtent l="0" t="0" r="0" b="7620"/>
+            <wp:docPr id="1971386510" name="Imagen 8" descr="Texto&#10;&#10;Descripción generada automáticamente"/>
+            <wp:cNvGraphicFramePr>
+              <a:graphicFrameLocks xmlns:a="http://schemas.openxmlformats.org/drawingml/2006/main" noChangeAspect="1"/>
+            </wp:cNvGraphicFramePr>
+            <a:graphic xmlns:a="http://schemas.openxmlformats.org/drawingml/2006/main">
+              <a:graphicData uri="http://schemas.openxmlformats.org/drawingml/2006/picture">
+                <pic:pic xmlns:pic="http://schemas.openxmlformats.org/drawingml/2006/picture">
+                  <pic:nvPicPr>
+                    <pic:cNvPr id="1971386510" name="Imagen 8" descr="Texto&#10;&#10;Descripción generada automáticamente"/>
+                    <pic:cNvPicPr>
+                      <a:picLocks noChangeAspect="1" noChangeArrowheads="1"/>
+                    </pic:cNvPicPr>
+                  </pic:nvPicPr>
+                  <pic:blipFill>
+                    <a:blip r:embed="rId17">
+                      <a:extLst>
+                        <a:ext uri="{28A0092B-C50C-407E-A947-70E740481C1C}">
+                          <a14:useLocalDpi xmlns:a14="http://schemas.microsoft.com/office/drawing/2010/main" val="0"/>
+                        </a:ext>
+                      </a:extLst>
+                    </a:blip>
+                    <a:srcRect/>
+                    <a:stretch>
+                      <a:fillRect/>
+                    </a:stretch>
+                  </pic:blipFill>
+                  <pic:spPr bwMode="auto">
+                    <a:xfrm>
+                      <a:off x="0" y="0"/>
+                      <a:ext cx="3089894" cy="888888"/>
+                    </a:xfrm>
+                    <a:prstGeom prst="rect">
+                      <a:avLst/>
+                    </a:prstGeom>
+                    <a:noFill/>
+                    <a:ln>
+                      <a:noFill/>
+                    </a:ln>
+                  </pic:spPr>
+                </pic:pic>
+              </a:graphicData>
+            </a:graphic>
+          </wp:inline>
+        </w:drawing>
+      </w:r>
+    </w:p>
+    <w:p>
+      <w:pPr>
+        <w:rPr>
+          <w:rFonts w:ascii="Consolas" w:eastAsia="Times New Roman" w:hAnsi="Consolas" w:cs="Times New Roman"/>
+          <w:color w:val="CCCCCC"/>
+          <w:kern w:val="0"/>
+          <w:sz w:val="21"/>
+          <w:szCs w:val="21"/>
+          <w:lang w:eastAsia="es-CO"/>
+          <w14:ligatures w14:val="none"/>
+        </w:rPr>
+      </w:pPr>
+    </w:p>
+    <w:p/>
+    <w:p>
+      <w:pPr>
+        <w:rPr>
+          <w:b/>
+          <w:bCs/>
+        </w:rPr>
+      </w:pPr>
+      <w:r>
+        <w:rPr>
+          <w:b/>
+          <w:bCs/>
+        </w:rPr>
+        <w:t>Punto 2:</w:t>
+      </w:r>
+    </w:p>
+    <w:p>
+      <w:r>
+        <w:t xml:space="preserve">1. Nombre: </w:t>
+      </w:r>
+    </w:p>
+    <w:p>
+      <w:r>
+        <w:t>Composición clase hija</w:t>
+      </w:r>
+    </w:p>
+    <w:p>
+      <w:r>
+        <w:t>2. Problema: ¿Cuál es el problema que busca resolver?</w:t>
+      </w:r>
+    </w:p>
+    <w:p>
+      <w:r>
+        <w:t>Cuando se crea una clase, pero no se piensa en extensión se construyen sus métodos manteniendo un margen de extensión.</w:t>
+      </w:r>
+    </w:p>
+    <w:p>
+      <w:r>
+        <w:t>Pero cuando se tiene una clase de la que se quiere extender, compartiendo atributos y comportamientos, lo que hay que hacer es una herencia, pero si son comportamientos similares, pero con características muy diferentes, es necesario crear una super clase, de la que ambos heredan, normalmente con métodos abstractos. Con este patrón nos adelantamos a ese proceso, permitiendo extensibilidad de tipo para cualquier clase.</w:t>
+      </w:r>
+    </w:p>
+    <w:p>
+      <w:r>
+        <w:t>3. Solución: Definan la solución presentando la estructura propuesta</w:t>
+      </w:r>
+    </w:p>
+    <w:p>
+      <w:r>
+        <w:lastRenderedPageBreak/>
+        <w:t>Para todo objeto que se cree, se piensa en un diseño de extensión, cuando se crea el objeto, se crea una superclase de ese objeto, y luego se crea la subclase de ese objeto como Objeto normal.</w:t>
+      </w:r>
+    </w:p>
+    <w:p>
+      <w:r>
+        <w:rPr>
+          <w:noProof/>
+        </w:rPr>
+        <w:drawing>
+          <wp:inline distT="0" distB="0" distL="0" distR="0" wp14:anchorId="251A176E" wp14:editId="45AF7F91">
+            <wp:extent cx="5612130" cy="1751965"/>
+            <wp:effectExtent l="0" t="0" r="7620" b="635"/>
+            <wp:docPr id="1128633348" name="Imagen 1" descr="Diagrama&#10;&#10;Descripción generada automáticamente"/>
+            <wp:cNvGraphicFramePr>
+              <a:graphicFrameLocks xmlns:a="http://schemas.openxmlformats.org/drawingml/2006/main" noChangeAspect="1"/>
+            </wp:cNvGraphicFramePr>
+            <a:graphic xmlns:a="http://schemas.openxmlformats.org/drawingml/2006/main">
+              <a:graphicData uri="http://schemas.openxmlformats.org/drawingml/2006/picture">
+                <pic:pic xmlns:pic="http://schemas.openxmlformats.org/drawingml/2006/picture">
+                  <pic:nvPicPr>
+                    <pic:cNvPr id="1128633348" name="Imagen 1" descr="Diagrama&#10;&#10;Descripción generada automáticamente"/>
+                    <pic:cNvPicPr/>
+                  </pic:nvPicPr>
+                  <pic:blipFill>
+                    <a:blip r:embed="rId18"/>
+                    <a:stretch>
+                      <a:fillRect/>
+                    </a:stretch>
+                  </pic:blipFill>
+                  <pic:spPr>
+                    <a:xfrm>
+                      <a:off x="0" y="0"/>
+                      <a:ext cx="5612130" cy="1751965"/>
+                    </a:xfrm>
+                    <a:prstGeom prst="rect">
+                      <a:avLst/>
+                    </a:prstGeom>
+                  </pic:spPr>
+                </pic:pic>
+              </a:graphicData>
+            </a:graphic>
+          </wp:inline>
+        </w:drawing>
+      </w:r>
+    </w:p>
+    <w:p/>
+    <w:p>
+      <w:r>
+        <w:t>4. Ejemplo: Presenten un ejemplo de uso</w:t>
+      </w:r>
+      <w:r>
+        <w:cr/>
+      </w:r>
+    </w:p>
+    <w:p>
+      <w:pPr>
+        <w:shd w:val="clear" w:color="auto" w:fill="1F1F1F"/>
+        <w:spacing w:after="0" w:line="285" w:lineRule="atLeast"/>
+        <w:rPr>
+          <w:rFonts w:ascii="Consolas" w:eastAsia="Times New Roman" w:hAnsi="Consolas" w:cs="Times New Roman"/>
+          <w:color w:val="CCCCCC"/>
+          <w:kern w:val="0"/>
+          <w:sz w:val="21"/>
+          <w:szCs w:val="21"/>
+          <w:lang w:eastAsia="es-CO"/>
+          <w14:ligatures w14:val="none"/>
+        </w:rPr>
+      </w:pPr>
+      <w:r>
+        <w:rPr>
+          <w:rFonts w:ascii="Consolas" w:eastAsia="Times New Roman" w:hAnsi="Consolas" w:cs="Times New Roman"/>
+          <w:color w:val="6A9955"/>
+          <w:kern w:val="0"/>
+          <w:sz w:val="21"/>
+          <w:szCs w:val="21"/>
+          <w:lang w:eastAsia="es-CO"/>
+          <w14:ligatures w14:val="none"/>
+        </w:rPr>
+        <w:t>// Superclase de Composición</w:t>
+      </w:r>
+    </w:p>
+    <w:p>
+      <w:pPr>
+        <w:shd w:val="clear" w:color="auto" w:fill="1F1F1F"/>
+        <w:spacing w:after="0" w:line="285" w:lineRule="atLeast"/>
+        <w:rPr>
+          <w:rFonts w:ascii="Consolas" w:eastAsia="Times New Roman" w:hAnsi="Consolas" w:cs="Times New Roman"/>
+          <w:color w:val="CCCCCC"/>
+          <w:kern w:val="0"/>
+          <w:sz w:val="21"/>
+          <w:szCs w:val="21"/>
+          <w:lang w:eastAsia="es-CO"/>
+          <w14:ligatures w14:val="none"/>
+        </w:rPr>
+      </w:pPr>
+      <w:proofErr w:type="spellStart"/>
+      <w:r>
+        <w:rPr>
+          <w:rFonts w:ascii="Consolas" w:eastAsia="Times New Roman" w:hAnsi="Consolas" w:cs="Times New Roman"/>
+          <w:color w:val="569CD6"/>
+          <w:kern w:val="0"/>
+          <w:sz w:val="21"/>
+          <w:szCs w:val="21"/>
+          <w:lang w:eastAsia="es-CO"/>
+          <w14:ligatures w14:val="none"/>
+        </w:rPr>
+        <w:t>public</w:t>
+      </w:r>
+      <w:proofErr w:type="spellEnd"/>
+      <w:r>
+        <w:rPr>
+          <w:rFonts w:ascii="Consolas" w:eastAsia="Times New Roman" w:hAnsi="Consolas" w:cs="Times New Roman"/>
+          <w:color w:val="CCCCCC"/>
+          <w:kern w:val="0"/>
+          <w:sz w:val="21"/>
+          <w:szCs w:val="21"/>
+          <w:lang w:eastAsia="es-CO"/>
+          <w14:ligatures w14:val="none"/>
+        </w:rPr>
+        <w:t xml:space="preserve"> </w:t>
+      </w:r>
+      <w:proofErr w:type="spellStart"/>
+      <w:r>
+        <w:rPr>
+          <w:rFonts w:ascii="Consolas" w:eastAsia="Times New Roman" w:hAnsi="Consolas" w:cs="Times New Roman"/>
+          <w:color w:val="569CD6"/>
+          <w:kern w:val="0"/>
+          <w:sz w:val="21"/>
+          <w:szCs w:val="21"/>
+          <w:lang w:eastAsia="es-CO"/>
+          <w14:ligatures w14:val="none"/>
+        </w:rPr>
+        <w:t>abstract</w:t>
+      </w:r>
+      <w:proofErr w:type="spellEnd"/>
+      <w:r>
+        <w:rPr>
+          <w:rFonts w:ascii="Consolas" w:eastAsia="Times New Roman" w:hAnsi="Consolas" w:cs="Times New Roman"/>
+          <w:color w:val="CCCCCC"/>
+          <w:kern w:val="0"/>
+          <w:sz w:val="21"/>
+          <w:szCs w:val="21"/>
+          <w:lang w:eastAsia="es-CO"/>
+          <w14:ligatures w14:val="none"/>
+        </w:rPr>
+        <w:t xml:space="preserve"> </w:t>
+      </w:r>
+      <w:proofErr w:type="spellStart"/>
+      <w:r>
+        <w:rPr>
+          <w:rFonts w:ascii="Consolas" w:eastAsia="Times New Roman" w:hAnsi="Consolas" w:cs="Times New Roman"/>
+          <w:color w:val="569CD6"/>
+          <w:kern w:val="0"/>
+          <w:sz w:val="21"/>
+          <w:szCs w:val="21"/>
+          <w:lang w:eastAsia="es-CO"/>
+          <w14:ligatures w14:val="none"/>
+        </w:rPr>
+        <w:t>class</w:t>
+      </w:r>
+      <w:proofErr w:type="spellEnd"/>
+      <w:r>
+        <w:rPr>
+          <w:rFonts w:ascii="Consolas" w:eastAsia="Times New Roman" w:hAnsi="Consolas" w:cs="Times New Roman"/>
+          <w:color w:val="CCCCCC"/>
+          <w:kern w:val="0"/>
+          <w:sz w:val="21"/>
+          <w:szCs w:val="21"/>
+          <w:lang w:eastAsia="es-CO"/>
+          <w14:ligatures w14:val="none"/>
+        </w:rPr>
+        <w:t xml:space="preserve"> </w:t>
+      </w:r>
+      <w:proofErr w:type="spellStart"/>
+      <w:r>
+        <w:rPr>
+          <w:rFonts w:ascii="Consolas" w:eastAsia="Times New Roman" w:hAnsi="Consolas" w:cs="Times New Roman"/>
+          <w:color w:val="4EC9B0"/>
+          <w:kern w:val="0"/>
+          <w:sz w:val="21"/>
+          <w:szCs w:val="21"/>
+          <w:lang w:eastAsia="es-CO"/>
+          <w14:ligatures w14:val="none"/>
+        </w:rPr>
+        <w:t>ComposicionSuperclase</w:t>
+      </w:r>
+      <w:proofErr w:type="spellEnd"/>
+      <w:r>
+        <w:rPr>
+          <w:rFonts w:ascii="Consolas" w:eastAsia="Times New Roman" w:hAnsi="Consolas" w:cs="Times New Roman"/>
+          <w:color w:val="CCCCCC"/>
+          <w:kern w:val="0"/>
+          <w:sz w:val="21"/>
+          <w:szCs w:val="21"/>
+          <w:lang w:eastAsia="es-CO"/>
+          <w14:ligatures w14:val="none"/>
+        </w:rPr>
+        <w:t xml:space="preserve"> {</w:t>
+      </w:r>
+    </w:p>
+    <w:p>
+      <w:pPr>
+        <w:shd w:val="clear" w:color="auto" w:fill="1F1F1F"/>
+        <w:spacing w:after="0" w:line="285" w:lineRule="atLeast"/>
+        <w:rPr>
+          <w:rFonts w:ascii="Consolas" w:eastAsia="Times New Roman" w:hAnsi="Consolas" w:cs="Times New Roman"/>
+          <w:color w:val="CCCCCC"/>
+          <w:kern w:val="0"/>
+          <w:sz w:val="21"/>
+          <w:szCs w:val="21"/>
+          <w:lang w:eastAsia="es-CO"/>
+          <w14:ligatures w14:val="none"/>
+        </w:rPr>
+      </w:pPr>
+      <w:r>
+        <w:rPr>
+          <w:rFonts w:ascii="Consolas" w:eastAsia="Times New Roman" w:hAnsi="Consolas" w:cs="Times New Roman"/>
+          <w:color w:val="CCCCCC"/>
+          <w:kern w:val="0"/>
+          <w:sz w:val="21"/>
+          <w:szCs w:val="21"/>
+          <w:lang w:eastAsia="es-CO"/>
+          <w14:ligatures w14:val="none"/>
+        </w:rPr>
+        <w:t xml:space="preserve">    </w:t>
+      </w:r>
+      <w:proofErr w:type="spellStart"/>
+      <w:r>
+        <w:rPr>
+          <w:rFonts w:ascii="Consolas" w:eastAsia="Times New Roman" w:hAnsi="Consolas" w:cs="Times New Roman"/>
+          <w:color w:val="569CD6"/>
+          <w:kern w:val="0"/>
+          <w:sz w:val="21"/>
+          <w:szCs w:val="21"/>
+          <w:lang w:eastAsia="es-CO"/>
+          <w14:ligatures w14:val="none"/>
+        </w:rPr>
+        <w:t>public</w:t>
+      </w:r>
+      <w:proofErr w:type="spellEnd"/>
+      <w:r>
+        <w:rPr>
+          <w:rFonts w:ascii="Consolas" w:eastAsia="Times New Roman" w:hAnsi="Consolas" w:cs="Times New Roman"/>
+          <w:color w:val="CCCCCC"/>
+          <w:kern w:val="0"/>
+          <w:sz w:val="21"/>
+          <w:szCs w:val="21"/>
+          <w:lang w:eastAsia="es-CO"/>
+          <w14:ligatures w14:val="none"/>
+        </w:rPr>
+        <w:t xml:space="preserve"> </w:t>
+      </w:r>
+      <w:proofErr w:type="spellStart"/>
+      <w:r>
+        <w:rPr>
+          <w:rFonts w:ascii="Consolas" w:eastAsia="Times New Roman" w:hAnsi="Consolas" w:cs="Times New Roman"/>
+          <w:color w:val="4EC9B0"/>
+          <w:kern w:val="0"/>
+          <w:sz w:val="21"/>
+          <w:szCs w:val="21"/>
+          <w:lang w:eastAsia="es-CO"/>
+          <w14:ligatures w14:val="none"/>
+        </w:rPr>
+        <w:t>void</w:t>
+      </w:r>
+      <w:proofErr w:type="spellEnd"/>
+      <w:r>
+        <w:rPr>
+          <w:rFonts w:ascii="Consolas" w:eastAsia="Times New Roman" w:hAnsi="Consolas" w:cs="Times New Roman"/>
+          <w:color w:val="CCCCCC"/>
+          <w:kern w:val="0"/>
+          <w:sz w:val="21"/>
+          <w:szCs w:val="21"/>
+          <w:lang w:eastAsia="es-CO"/>
+          <w14:ligatures w14:val="none"/>
+        </w:rPr>
+        <w:t xml:space="preserve"> </w:t>
+      </w:r>
+      <w:proofErr w:type="spellStart"/>
+      <w:r>
+        <w:rPr>
+          <w:rFonts w:ascii="Consolas" w:eastAsia="Times New Roman" w:hAnsi="Consolas" w:cs="Times New Roman"/>
+          <w:color w:val="DCDCAA"/>
+          <w:kern w:val="0"/>
+          <w:sz w:val="21"/>
+          <w:szCs w:val="21"/>
+          <w:lang w:eastAsia="es-CO"/>
+          <w14:ligatures w14:val="none"/>
+        </w:rPr>
+        <w:t>metodoComun</w:t>
+      </w:r>
+      <w:proofErr w:type="spellEnd"/>
+      <w:r>
+        <w:rPr>
+          <w:rFonts w:ascii="Consolas" w:eastAsia="Times New Roman" w:hAnsi="Consolas" w:cs="Times New Roman"/>
+          <w:color w:val="CCCCCC"/>
+          <w:kern w:val="0"/>
+          <w:sz w:val="21"/>
+          <w:szCs w:val="21"/>
+          <w:lang w:eastAsia="es-CO"/>
+          <w14:ligatures w14:val="none"/>
+        </w:rPr>
+        <w:t>() {</w:t>
+      </w:r>
+    </w:p>
+    <w:p>
+      <w:pPr>
+        <w:shd w:val="clear" w:color="auto" w:fill="1F1F1F"/>
+        <w:spacing w:after="0" w:line="285" w:lineRule="atLeast"/>
+        <w:rPr>
+          <w:rFonts w:ascii="Consolas" w:eastAsia="Times New Roman" w:hAnsi="Consolas" w:cs="Times New Roman"/>
+          <w:color w:val="CCCCCC"/>
+          <w:kern w:val="0"/>
+          <w:sz w:val="21"/>
+          <w:szCs w:val="21"/>
+          <w:lang w:eastAsia="es-CO"/>
+          <w14:ligatures w14:val="none"/>
+        </w:rPr>
+      </w:pPr>
+      <w:r>
+        <w:rPr>
+          <w:rFonts w:ascii="Consolas" w:eastAsia="Times New Roman" w:hAnsi="Consolas" w:cs="Times New Roman"/>
+          <w:color w:val="CCCCCC"/>
+          <w:kern w:val="0"/>
+          <w:sz w:val="21"/>
+          <w:szCs w:val="21"/>
+          <w:lang w:eastAsia="es-CO"/>
+          <w14:ligatures w14:val="none"/>
+        </w:rPr>
+        <w:t xml:space="preserve">        </w:t>
+      </w:r>
+      <w:proofErr w:type="spellStart"/>
+      <w:r>
+        <w:rPr>
+          <w:rFonts w:ascii="Consolas" w:eastAsia="Times New Roman" w:hAnsi="Consolas" w:cs="Times New Roman"/>
+          <w:color w:val="9CDCFE"/>
+          <w:kern w:val="0"/>
+          <w:sz w:val="21"/>
+          <w:szCs w:val="21"/>
+          <w:lang w:eastAsia="es-CO"/>
+          <w14:ligatures w14:val="none"/>
+        </w:rPr>
+        <w:t>System</w:t>
+      </w:r>
+      <w:r>
+        <w:rPr>
+          <w:rFonts w:ascii="Consolas" w:eastAsia="Times New Roman" w:hAnsi="Consolas" w:cs="Times New Roman"/>
+          <w:color w:val="CCCCCC"/>
+          <w:kern w:val="0"/>
+          <w:sz w:val="21"/>
+          <w:szCs w:val="21"/>
+          <w:lang w:eastAsia="es-CO"/>
+          <w14:ligatures w14:val="none"/>
+        </w:rPr>
+        <w:t>.</w:t>
+      </w:r>
+      <w:r>
+        <w:rPr>
+          <w:rFonts w:ascii="Consolas" w:eastAsia="Times New Roman" w:hAnsi="Consolas" w:cs="Times New Roman"/>
+          <w:color w:val="9CDCFE"/>
+          <w:kern w:val="0"/>
+          <w:sz w:val="21"/>
+          <w:szCs w:val="21"/>
+          <w:lang w:eastAsia="es-CO"/>
+          <w14:ligatures w14:val="none"/>
+        </w:rPr>
+        <w:t>out</w:t>
+      </w:r>
+      <w:r>
+        <w:rPr>
+          <w:rFonts w:ascii="Consolas" w:eastAsia="Times New Roman" w:hAnsi="Consolas" w:cs="Times New Roman"/>
+          <w:color w:val="CCCCCC"/>
+          <w:kern w:val="0"/>
+          <w:sz w:val="21"/>
+          <w:szCs w:val="21"/>
+          <w:lang w:eastAsia="es-CO"/>
+          <w14:ligatures w14:val="none"/>
+        </w:rPr>
+        <w:t>.</w:t>
+      </w:r>
+      <w:r>
+        <w:rPr>
+          <w:rFonts w:ascii="Consolas" w:eastAsia="Times New Roman" w:hAnsi="Consolas" w:cs="Times New Roman"/>
+          <w:color w:val="DCDCAA"/>
+          <w:kern w:val="0"/>
+          <w:sz w:val="21"/>
+          <w:szCs w:val="21"/>
+          <w:lang w:eastAsia="es-CO"/>
+          <w14:ligatures w14:val="none"/>
+        </w:rPr>
+        <w:t>println</w:t>
+      </w:r>
+      <w:proofErr w:type="spellEnd"/>
+      <w:r>
+        <w:rPr>
+          <w:rFonts w:ascii="Consolas" w:eastAsia="Times New Roman" w:hAnsi="Consolas" w:cs="Times New Roman"/>
+          <w:color w:val="CCCCCC"/>
+          <w:kern w:val="0"/>
+          <w:sz w:val="21"/>
+          <w:szCs w:val="21"/>
+          <w:lang w:eastAsia="es-CO"/>
+          <w14:ligatures w14:val="none"/>
+        </w:rPr>
+        <w:t>(</w:t>
+      </w:r>
+      <w:r>
+        <w:rPr>
+          <w:rFonts w:ascii="Consolas" w:eastAsia="Times New Roman" w:hAnsi="Consolas" w:cs="Times New Roman"/>
+          <w:color w:val="CE9178"/>
+          <w:kern w:val="0"/>
+          <w:sz w:val="21"/>
+          <w:szCs w:val="21"/>
+          <w:lang w:eastAsia="es-CO"/>
+          <w14:ligatures w14:val="none"/>
+        </w:rPr>
+        <w:t>"Este es un método común para todas las subclases."</w:t>
+      </w:r>
+      <w:r>
+        <w:rPr>
+          <w:rFonts w:ascii="Consolas" w:eastAsia="Times New Roman" w:hAnsi="Consolas" w:cs="Times New Roman"/>
+          <w:color w:val="CCCCCC"/>
+          <w:kern w:val="0"/>
+          <w:sz w:val="21"/>
+          <w:szCs w:val="21"/>
+          <w:lang w:eastAsia="es-CO"/>
+          <w14:ligatures w14:val="none"/>
+        </w:rPr>
+        <w:t>);</w:t>
+      </w:r>
+    </w:p>
+    <w:p>
+      <w:pPr>
+        <w:shd w:val="clear" w:color="auto" w:fill="1F1F1F"/>
+        <w:spacing w:after="0" w:line="285" w:lineRule="atLeast"/>
+        <w:rPr>
+          <w:rFonts w:ascii="Consolas" w:eastAsia="Times New Roman" w:hAnsi="Consolas" w:cs="Times New Roman"/>
+          <w:color w:val="CCCCCC"/>
+          <w:kern w:val="0"/>
+          <w:sz w:val="21"/>
+          <w:szCs w:val="21"/>
+          <w:lang w:eastAsia="es-CO"/>
+          <w14:ligatures w14:val="none"/>
+        </w:rPr>
+      </w:pPr>
+      <w:r>
+        <w:rPr>
+          <w:rFonts w:ascii="Consolas" w:eastAsia="Times New Roman" w:hAnsi="Consolas" w:cs="Times New Roman"/>
+          <w:color w:val="CCCCCC"/>
+          <w:kern w:val="0"/>
+          <w:sz w:val="21"/>
+          <w:szCs w:val="21"/>
+          <w:lang w:eastAsia="es-CO"/>
+          <w14:ligatures w14:val="none"/>
+        </w:rPr>
+        <w:t>    }</w:t>
+      </w:r>
+    </w:p>
+    <w:p>
+      <w:pPr>
+        <w:shd w:val="clear" w:color="auto" w:fill="1F1F1F"/>
+        <w:spacing w:after="0" w:line="285" w:lineRule="atLeast"/>
+        <w:rPr>
+          <w:rFonts w:ascii="Consolas" w:eastAsia="Times New Roman" w:hAnsi="Consolas" w:cs="Times New Roman"/>
+          <w:color w:val="CCCCCC"/>
+          <w:kern w:val="0"/>
+          <w:sz w:val="21"/>
+          <w:szCs w:val="21"/>
+          <w:lang w:eastAsia="es-CO"/>
+          <w14:ligatures w14:val="none"/>
+        </w:rPr>
+      </w:pPr>
+    </w:p>
+    <w:p>
+      <w:pPr>
+        <w:shd w:val="clear" w:color="auto" w:fill="1F1F1F"/>
+        <w:spacing w:after="0" w:line="285" w:lineRule="atLeast"/>
+        <w:rPr>
+          <w:rFonts w:ascii="Consolas" w:eastAsia="Times New Roman" w:hAnsi="Consolas" w:cs="Times New Roman"/>
+          <w:color w:val="CCCCCC"/>
+          <w:kern w:val="0"/>
+          <w:sz w:val="21"/>
+          <w:szCs w:val="21"/>
+          <w:lang w:eastAsia="es-CO"/>
+          <w14:ligatures w14:val="none"/>
+        </w:rPr>
+      </w:pPr>
+      <w:r>
+        <w:rPr>
+          <w:rFonts w:ascii="Consolas" w:eastAsia="Times New Roman" w:hAnsi="Consolas" w:cs="Times New Roman"/>
+          <w:color w:val="CCCCCC"/>
+          <w:kern w:val="0"/>
+          <w:sz w:val="21"/>
+          <w:szCs w:val="21"/>
+          <w:lang w:eastAsia="es-CO"/>
+          <w14:ligatures w14:val="none"/>
+        </w:rPr>
+        <w:t xml:space="preserve">    </w:t>
+      </w:r>
+      <w:proofErr w:type="spellStart"/>
+      <w:r>
+        <w:rPr>
+          <w:rFonts w:ascii="Consolas" w:eastAsia="Times New Roman" w:hAnsi="Consolas" w:cs="Times New Roman"/>
+          <w:color w:val="569CD6"/>
+          <w:kern w:val="0"/>
+          <w:sz w:val="21"/>
+          <w:szCs w:val="21"/>
+          <w:lang w:eastAsia="es-CO"/>
+          <w14:ligatures w14:val="none"/>
+        </w:rPr>
+        <w:t>public</w:t>
+      </w:r>
+      <w:proofErr w:type="spellEnd"/>
+      <w:r>
+        <w:rPr>
+          <w:rFonts w:ascii="Consolas" w:eastAsia="Times New Roman" w:hAnsi="Consolas" w:cs="Times New Roman"/>
+          <w:color w:val="CCCCCC"/>
+          <w:kern w:val="0"/>
+          <w:sz w:val="21"/>
+          <w:szCs w:val="21"/>
+          <w:lang w:eastAsia="es-CO"/>
+          <w14:ligatures w14:val="none"/>
+        </w:rPr>
+        <w:t xml:space="preserve"> </w:t>
+      </w:r>
+      <w:proofErr w:type="spellStart"/>
+      <w:r>
+        <w:rPr>
+          <w:rFonts w:ascii="Consolas" w:eastAsia="Times New Roman" w:hAnsi="Consolas" w:cs="Times New Roman"/>
+          <w:color w:val="569CD6"/>
+          <w:kern w:val="0"/>
+          <w:sz w:val="21"/>
+          <w:szCs w:val="21"/>
+          <w:lang w:eastAsia="es-CO"/>
+          <w14:ligatures w14:val="none"/>
+        </w:rPr>
+        <w:t>abstract</w:t>
+      </w:r>
+      <w:proofErr w:type="spellEnd"/>
+      <w:r>
+        <w:rPr>
+          <w:rFonts w:ascii="Consolas" w:eastAsia="Times New Roman" w:hAnsi="Consolas" w:cs="Times New Roman"/>
+          <w:color w:val="CCCCCC"/>
+          <w:kern w:val="0"/>
+          <w:sz w:val="21"/>
+          <w:szCs w:val="21"/>
+          <w:lang w:eastAsia="es-CO"/>
+          <w14:ligatures w14:val="none"/>
+        </w:rPr>
+        <w:t xml:space="preserve"> </w:t>
+      </w:r>
+      <w:proofErr w:type="spellStart"/>
+      <w:r>
+        <w:rPr>
+          <w:rFonts w:ascii="Consolas" w:eastAsia="Times New Roman" w:hAnsi="Consolas" w:cs="Times New Roman"/>
+          <w:color w:val="4EC9B0"/>
+          <w:kern w:val="0"/>
+          <w:sz w:val="21"/>
+          <w:szCs w:val="21"/>
+          <w:lang w:eastAsia="es-CO"/>
+          <w14:ligatures w14:val="none"/>
+        </w:rPr>
+        <w:t>void</w:t>
+      </w:r>
+      <w:proofErr w:type="spellEnd"/>
+      <w:r>
+        <w:rPr>
+          <w:rFonts w:ascii="Consolas" w:eastAsia="Times New Roman" w:hAnsi="Consolas" w:cs="Times New Roman"/>
+          <w:color w:val="CCCCCC"/>
+          <w:kern w:val="0"/>
+          <w:sz w:val="21"/>
+          <w:szCs w:val="21"/>
+          <w:lang w:eastAsia="es-CO"/>
+          <w14:ligatures w14:val="none"/>
+        </w:rPr>
+        <w:t xml:space="preserve"> </w:t>
+      </w:r>
+      <w:proofErr w:type="spellStart"/>
+      <w:r>
+        <w:rPr>
+          <w:rFonts w:ascii="Consolas" w:eastAsia="Times New Roman" w:hAnsi="Consolas" w:cs="Times New Roman"/>
+          <w:color w:val="DCDCAA"/>
+          <w:kern w:val="0"/>
+          <w:sz w:val="21"/>
+          <w:szCs w:val="21"/>
+          <w:lang w:eastAsia="es-CO"/>
+          <w14:ligatures w14:val="none"/>
+        </w:rPr>
+        <w:t>metodoEspecifico</w:t>
+      </w:r>
+      <w:proofErr w:type="spellEnd"/>
+      <w:r>
+        <w:rPr>
+          <w:rFonts w:ascii="Consolas" w:eastAsia="Times New Roman" w:hAnsi="Consolas" w:cs="Times New Roman"/>
+          <w:color w:val="CCCCCC"/>
+          <w:kern w:val="0"/>
+          <w:sz w:val="21"/>
+          <w:szCs w:val="21"/>
+          <w:lang w:eastAsia="es-CO"/>
+          <w14:ligatures w14:val="none"/>
+        </w:rPr>
+        <w:t>();</w:t>
+      </w:r>
+    </w:p>
+    <w:p>
+      <w:pPr>
+        <w:shd w:val="clear" w:color="auto" w:fill="1F1F1F"/>
+        <w:spacing w:after="0" w:line="285" w:lineRule="atLeast"/>
+        <w:rPr>
+          <w:rFonts w:ascii="Consolas" w:eastAsia="Times New Roman" w:hAnsi="Consolas" w:cs="Times New Roman"/>
+          <w:color w:val="CCCCCC"/>
+          <w:kern w:val="0"/>
+          <w:sz w:val="21"/>
+          <w:szCs w:val="21"/>
+          <w:lang w:eastAsia="es-CO"/>
+          <w14:ligatures w14:val="none"/>
+        </w:rPr>
+      </w:pPr>
+      <w:r>
+        <w:rPr>
+          <w:rFonts w:ascii="Consolas" w:eastAsia="Times New Roman" w:hAnsi="Consolas" w:cs="Times New Roman"/>
+          <w:color w:val="CCCCCC"/>
+          <w:kern w:val="0"/>
+          <w:sz w:val="21"/>
+          <w:szCs w:val="21"/>
+          <w:lang w:eastAsia="es-CO"/>
+          <w14:ligatures w14:val="none"/>
+        </w:rPr>
+        <w:t>}</w:t>
+      </w:r>
+    </w:p>
+    <w:p>
+      <w:pPr>
+        <w:shd w:val="clear" w:color="auto" w:fill="1F1F1F"/>
+        <w:spacing w:after="0" w:line="285" w:lineRule="atLeast"/>
+        <w:rPr>
+          <w:rFonts w:ascii="Consolas" w:eastAsia="Times New Roman" w:hAnsi="Consolas" w:cs="Times New Roman"/>
+          <w:color w:val="CCCCCC"/>
+          <w:kern w:val="0"/>
+          <w:sz w:val="21"/>
+          <w:szCs w:val="21"/>
+          <w:lang w:eastAsia="es-CO"/>
+          <w14:ligatures w14:val="none"/>
+        </w:rPr>
+      </w:pPr>
+    </w:p>
+    <w:p>
+      <w:pPr>
+        <w:shd w:val="clear" w:color="auto" w:fill="1F1F1F"/>
+        <w:spacing w:after="0" w:line="285" w:lineRule="atLeast"/>
+        <w:rPr>
+          <w:rFonts w:ascii="Consolas" w:eastAsia="Times New Roman" w:hAnsi="Consolas" w:cs="Times New Roman"/>
+          <w:color w:val="CCCCCC"/>
+          <w:kern w:val="0"/>
+          <w:sz w:val="21"/>
+          <w:szCs w:val="21"/>
+          <w:lang w:eastAsia="es-CO"/>
+          <w14:ligatures w14:val="none"/>
+        </w:rPr>
+      </w:pPr>
+      <w:r>
+        <w:rPr>
+          <w:rFonts w:ascii="Consolas" w:eastAsia="Times New Roman" w:hAnsi="Consolas" w:cs="Times New Roman"/>
+          <w:color w:val="6A9955"/>
+          <w:kern w:val="0"/>
+          <w:sz w:val="21"/>
+          <w:szCs w:val="21"/>
+          <w:lang w:eastAsia="es-CO"/>
+          <w14:ligatures w14:val="none"/>
+        </w:rPr>
+        <w:t>// Subclase de Composición</w:t>
+      </w:r>
+    </w:p>
+    <w:p>
+      <w:pPr>
+        <w:shd w:val="clear" w:color="auto" w:fill="1F1F1F"/>
+        <w:spacing w:after="0" w:line="285" w:lineRule="atLeast"/>
+        <w:rPr>
+          <w:rFonts w:ascii="Consolas" w:eastAsia="Times New Roman" w:hAnsi="Consolas" w:cs="Times New Roman"/>
+          <w:color w:val="CCCCCC"/>
+          <w:kern w:val="0"/>
+          <w:sz w:val="21"/>
+          <w:szCs w:val="21"/>
+          <w:lang w:eastAsia="es-CO"/>
+          <w14:ligatures w14:val="none"/>
+        </w:rPr>
+      </w:pPr>
+      <w:proofErr w:type="spellStart"/>
+      <w:r>
+        <w:rPr>
+          <w:rFonts w:ascii="Consolas" w:eastAsia="Times New Roman" w:hAnsi="Consolas" w:cs="Times New Roman"/>
+          <w:color w:val="569CD6"/>
+          <w:kern w:val="0"/>
+          <w:sz w:val="21"/>
+          <w:szCs w:val="21"/>
+          <w:lang w:eastAsia="es-CO"/>
+          <w14:ligatures w14:val="none"/>
+        </w:rPr>
+        <w:t>class</w:t>
+      </w:r>
+      <w:proofErr w:type="spellEnd"/>
+      <w:r>
+        <w:rPr>
+          <w:rFonts w:ascii="Consolas" w:eastAsia="Times New Roman" w:hAnsi="Consolas" w:cs="Times New Roman"/>
+          <w:color w:val="CCCCCC"/>
+          <w:kern w:val="0"/>
+          <w:sz w:val="21"/>
+          <w:szCs w:val="21"/>
+          <w:lang w:eastAsia="es-CO"/>
+          <w14:ligatures w14:val="none"/>
+        </w:rPr>
+        <w:t xml:space="preserve"> </w:t>
+      </w:r>
+      <w:proofErr w:type="spellStart"/>
+      <w:r>
+        <w:rPr>
+          <w:rFonts w:ascii="Consolas" w:eastAsia="Times New Roman" w:hAnsi="Consolas" w:cs="Times New Roman"/>
+          <w:color w:val="4EC9B0"/>
+          <w:kern w:val="0"/>
+          <w:sz w:val="21"/>
+          <w:szCs w:val="21"/>
+          <w:lang w:eastAsia="es-CO"/>
+          <w14:ligatures w14:val="none"/>
+        </w:rPr>
+        <w:t>ObjetoNormal</w:t>
+      </w:r>
+      <w:proofErr w:type="spellEnd"/>
+      <w:r>
+        <w:rPr>
+          <w:rFonts w:ascii="Consolas" w:eastAsia="Times New Roman" w:hAnsi="Consolas" w:cs="Times New Roman"/>
+          <w:color w:val="CCCCCC"/>
+          <w:kern w:val="0"/>
+          <w:sz w:val="21"/>
+          <w:szCs w:val="21"/>
+          <w:lang w:eastAsia="es-CO"/>
+          <w14:ligatures w14:val="none"/>
+        </w:rPr>
+        <w:t xml:space="preserve"> </w:t>
+      </w:r>
+      <w:proofErr w:type="spellStart"/>
+      <w:r>
+        <w:rPr>
+          <w:rFonts w:ascii="Consolas" w:eastAsia="Times New Roman" w:hAnsi="Consolas" w:cs="Times New Roman"/>
+          <w:color w:val="569CD6"/>
+          <w:kern w:val="0"/>
+          <w:sz w:val="21"/>
+          <w:szCs w:val="21"/>
+          <w:lang w:eastAsia="es-CO"/>
+          <w14:ligatures w14:val="none"/>
+        </w:rPr>
+        <w:t>extends</w:t>
+      </w:r>
+      <w:proofErr w:type="spellEnd"/>
+      <w:r>
+        <w:rPr>
+          <w:rFonts w:ascii="Consolas" w:eastAsia="Times New Roman" w:hAnsi="Consolas" w:cs="Times New Roman"/>
+          <w:color w:val="CCCCCC"/>
+          <w:kern w:val="0"/>
+          <w:sz w:val="21"/>
+          <w:szCs w:val="21"/>
+          <w:lang w:eastAsia="es-CO"/>
+          <w14:ligatures w14:val="none"/>
+        </w:rPr>
+        <w:t xml:space="preserve"> </w:t>
+      </w:r>
+      <w:proofErr w:type="spellStart"/>
+      <w:r>
+        <w:rPr>
+          <w:rFonts w:ascii="Consolas" w:eastAsia="Times New Roman" w:hAnsi="Consolas" w:cs="Times New Roman"/>
+          <w:color w:val="4EC9B0"/>
+          <w:kern w:val="0"/>
+          <w:sz w:val="21"/>
+          <w:szCs w:val="21"/>
+          <w:lang w:eastAsia="es-CO"/>
+          <w14:ligatures w14:val="none"/>
+        </w:rPr>
+        <w:t>ComposicionSuperclase</w:t>
+      </w:r>
+      <w:proofErr w:type="spellEnd"/>
+      <w:r>
+        <w:rPr>
+          <w:rFonts w:ascii="Consolas" w:eastAsia="Times New Roman" w:hAnsi="Consolas" w:cs="Times New Roman"/>
+          <w:color w:val="CCCCCC"/>
+          <w:kern w:val="0"/>
+          <w:sz w:val="21"/>
+          <w:szCs w:val="21"/>
+          <w:lang w:eastAsia="es-CO"/>
+          <w14:ligatures w14:val="none"/>
+        </w:rPr>
+        <w:t xml:space="preserve"> {</w:t>
+      </w:r>
+    </w:p>
+    <w:p>
+      <w:pPr>
+        <w:shd w:val="clear" w:color="auto" w:fill="1F1F1F"/>
+        <w:spacing w:after="0" w:line="285" w:lineRule="atLeast"/>
+        <w:rPr>
+          <w:rFonts w:ascii="Consolas" w:eastAsia="Times New Roman" w:hAnsi="Consolas" w:cs="Times New Roman"/>
+          <w:color w:val="CCCCCC"/>
+          <w:kern w:val="0"/>
+          <w:sz w:val="21"/>
+          <w:szCs w:val="21"/>
+          <w:lang w:eastAsia="es-CO"/>
+          <w14:ligatures w14:val="none"/>
+        </w:rPr>
+      </w:pPr>
+      <w:r>
+        <w:rPr>
+          <w:rFonts w:ascii="Consolas" w:eastAsia="Times New Roman" w:hAnsi="Consolas" w:cs="Times New Roman"/>
+          <w:color w:val="CCCCCC"/>
+          <w:kern w:val="0"/>
+          <w:sz w:val="21"/>
+          <w:szCs w:val="21"/>
+          <w:lang w:eastAsia="es-CO"/>
+          <w14:ligatures w14:val="none"/>
+        </w:rPr>
+        <w:t xml:space="preserve">    </w:t>
+      </w:r>
+      <w:proofErr w:type="spellStart"/>
+      <w:r>
+        <w:rPr>
+          <w:rFonts w:ascii="Consolas" w:eastAsia="Times New Roman" w:hAnsi="Consolas" w:cs="Times New Roman"/>
+          <w:color w:val="569CD6"/>
+          <w:kern w:val="0"/>
+          <w:sz w:val="21"/>
+          <w:szCs w:val="21"/>
+          <w:lang w:eastAsia="es-CO"/>
+          <w14:ligatures w14:val="none"/>
+        </w:rPr>
+        <w:t>private</w:t>
+      </w:r>
+      <w:proofErr w:type="spellEnd"/>
+      <w:r>
+        <w:rPr>
+          <w:rFonts w:ascii="Consolas" w:eastAsia="Times New Roman" w:hAnsi="Consolas" w:cs="Times New Roman"/>
+          <w:color w:val="CCCCCC"/>
+          <w:kern w:val="0"/>
+          <w:sz w:val="21"/>
+          <w:szCs w:val="21"/>
+          <w:lang w:eastAsia="es-CO"/>
+          <w14:ligatures w14:val="none"/>
+        </w:rPr>
+        <w:t xml:space="preserve"> </w:t>
+      </w:r>
+      <w:proofErr w:type="spellStart"/>
+      <w:r>
+        <w:rPr>
+          <w:rFonts w:ascii="Consolas" w:eastAsia="Times New Roman" w:hAnsi="Consolas" w:cs="Times New Roman"/>
+          <w:color w:val="4EC9B0"/>
+          <w:kern w:val="0"/>
+          <w:sz w:val="21"/>
+          <w:szCs w:val="21"/>
+          <w:lang w:eastAsia="es-CO"/>
+          <w14:ligatures w14:val="none"/>
+        </w:rPr>
+        <w:t>String</w:t>
+      </w:r>
+      <w:proofErr w:type="spellEnd"/>
+      <w:r>
+        <w:rPr>
+          <w:rFonts w:ascii="Consolas" w:eastAsia="Times New Roman" w:hAnsi="Consolas" w:cs="Times New Roman"/>
+          <w:color w:val="CCCCCC"/>
+          <w:kern w:val="0"/>
+          <w:sz w:val="21"/>
+          <w:szCs w:val="21"/>
+          <w:lang w:eastAsia="es-CO"/>
+          <w14:ligatures w14:val="none"/>
+        </w:rPr>
+        <w:t xml:space="preserve"> </w:t>
+      </w:r>
+      <w:r>
+        <w:rPr>
+          <w:rFonts w:ascii="Consolas" w:eastAsia="Times New Roman" w:hAnsi="Consolas" w:cs="Times New Roman"/>
+          <w:color w:val="9CDCFE"/>
+          <w:kern w:val="0"/>
+          <w:sz w:val="21"/>
+          <w:szCs w:val="21"/>
+          <w:lang w:eastAsia="es-CO"/>
+          <w14:ligatures w14:val="none"/>
+        </w:rPr>
+        <w:t>nombre</w:t>
+      </w:r>
+      <w:r>
+        <w:rPr>
+          <w:rFonts w:ascii="Consolas" w:eastAsia="Times New Roman" w:hAnsi="Consolas" w:cs="Times New Roman"/>
+          <w:color w:val="CCCCCC"/>
+          <w:kern w:val="0"/>
+          <w:sz w:val="21"/>
+          <w:szCs w:val="21"/>
+          <w:lang w:eastAsia="es-CO"/>
+          <w14:ligatures w14:val="none"/>
+        </w:rPr>
+        <w:t>;</w:t>
+      </w:r>
+    </w:p>
+    <w:p>
+      <w:pPr>
+        <w:shd w:val="clear" w:color="auto" w:fill="1F1F1F"/>
+        <w:spacing w:after="0" w:line="285" w:lineRule="atLeast"/>
+        <w:rPr>
+          <w:rFonts w:ascii="Consolas" w:eastAsia="Times New Roman" w:hAnsi="Consolas" w:cs="Times New Roman"/>
+          <w:color w:val="CCCCCC"/>
+          <w:kern w:val="0"/>
+          <w:sz w:val="21"/>
+          <w:szCs w:val="21"/>
+          <w:lang w:eastAsia="es-CO"/>
+          <w14:ligatures w14:val="none"/>
+        </w:rPr>
+      </w:pPr>
+    </w:p>
+    <w:p>
+      <w:pPr>
+        <w:shd w:val="clear" w:color="auto" w:fill="1F1F1F"/>
+        <w:spacing w:after="0" w:line="285" w:lineRule="atLeast"/>
+        <w:rPr>
+          <w:rFonts w:ascii="Consolas" w:eastAsia="Times New Roman" w:hAnsi="Consolas" w:cs="Times New Roman"/>
+          <w:color w:val="CCCCCC"/>
+          <w:kern w:val="0"/>
+          <w:sz w:val="21"/>
+          <w:szCs w:val="21"/>
+          <w:lang w:eastAsia="es-CO"/>
+          <w14:ligatures w14:val="none"/>
+        </w:rPr>
+      </w:pPr>
+      <w:r>
+        <w:rPr>
+          <w:rFonts w:ascii="Consolas" w:eastAsia="Times New Roman" w:hAnsi="Consolas" w:cs="Times New Roman"/>
+          <w:color w:val="CCCCCC"/>
+          <w:kern w:val="0"/>
+          <w:sz w:val="21"/>
+          <w:szCs w:val="21"/>
+          <w:lang w:eastAsia="es-CO"/>
+          <w14:ligatures w14:val="none"/>
+        </w:rPr>
+        <w:t xml:space="preserve">    </w:t>
+      </w:r>
+      <w:proofErr w:type="spellStart"/>
+      <w:r>
+        <w:rPr>
+          <w:rFonts w:ascii="Consolas" w:eastAsia="Times New Roman" w:hAnsi="Consolas" w:cs="Times New Roman"/>
+          <w:color w:val="569CD6"/>
+          <w:kern w:val="0"/>
+          <w:sz w:val="21"/>
+          <w:szCs w:val="21"/>
+          <w:lang w:eastAsia="es-CO"/>
+          <w14:ligatures w14:val="none"/>
+        </w:rPr>
+        <w:t>public</w:t>
+      </w:r>
+      <w:proofErr w:type="spellEnd"/>
+      <w:r>
+        <w:rPr>
+          <w:rFonts w:ascii="Consolas" w:eastAsia="Times New Roman" w:hAnsi="Consolas" w:cs="Times New Roman"/>
+          <w:color w:val="CCCCCC"/>
+          <w:kern w:val="0"/>
+          <w:sz w:val="21"/>
+          <w:szCs w:val="21"/>
+          <w:lang w:eastAsia="es-CO"/>
+          <w14:ligatures w14:val="none"/>
+        </w:rPr>
+        <w:t xml:space="preserve"> </w:t>
+      </w:r>
+      <w:proofErr w:type="spellStart"/>
+      <w:r>
+        <w:rPr>
+          <w:rFonts w:ascii="Consolas" w:eastAsia="Times New Roman" w:hAnsi="Consolas" w:cs="Times New Roman"/>
+          <w:color w:val="DCDCAA"/>
+          <w:kern w:val="0"/>
+          <w:sz w:val="21"/>
+          <w:szCs w:val="21"/>
+          <w:lang w:eastAsia="es-CO"/>
+          <w14:ligatures w14:val="none"/>
+        </w:rPr>
+        <w:t>ObjetoNormal</w:t>
+      </w:r>
+      <w:proofErr w:type="spellEnd"/>
+      <w:r>
+        <w:rPr>
+          <w:rFonts w:ascii="Consolas" w:eastAsia="Times New Roman" w:hAnsi="Consolas" w:cs="Times New Roman"/>
+          <w:color w:val="CCCCCC"/>
+          <w:kern w:val="0"/>
+          <w:sz w:val="21"/>
+          <w:szCs w:val="21"/>
+          <w:lang w:eastAsia="es-CO"/>
+          <w14:ligatures w14:val="none"/>
+        </w:rPr>
+        <w:t>(</w:t>
+      </w:r>
+      <w:proofErr w:type="spellStart"/>
+      <w:r>
+        <w:rPr>
+          <w:rFonts w:ascii="Consolas" w:eastAsia="Times New Roman" w:hAnsi="Consolas" w:cs="Times New Roman"/>
+          <w:color w:val="4EC9B0"/>
+          <w:kern w:val="0"/>
+          <w:sz w:val="21"/>
+          <w:szCs w:val="21"/>
+          <w:lang w:eastAsia="es-CO"/>
+          <w14:ligatures w14:val="none"/>
+        </w:rPr>
+        <w:t>String</w:t>
+      </w:r>
+      <w:proofErr w:type="spellEnd"/>
+      <w:r>
+        <w:rPr>
+          <w:rFonts w:ascii="Consolas" w:eastAsia="Times New Roman" w:hAnsi="Consolas" w:cs="Times New Roman"/>
+          <w:color w:val="CCCCCC"/>
+          <w:kern w:val="0"/>
+          <w:sz w:val="21"/>
+          <w:szCs w:val="21"/>
+          <w:lang w:eastAsia="es-CO"/>
+          <w14:ligatures w14:val="none"/>
+        </w:rPr>
+        <w:t xml:space="preserve"> </w:t>
+      </w:r>
+      <w:r>
+        <w:rPr>
+          <w:rFonts w:ascii="Consolas" w:eastAsia="Times New Roman" w:hAnsi="Consolas" w:cs="Times New Roman"/>
+          <w:color w:val="9CDCFE"/>
+          <w:kern w:val="0"/>
+          <w:sz w:val="21"/>
+          <w:szCs w:val="21"/>
+          <w:lang w:eastAsia="es-CO"/>
+          <w14:ligatures w14:val="none"/>
+        </w:rPr>
+        <w:t>nombre</w:t>
+      </w:r>
+      <w:r>
+        <w:rPr>
+          <w:rFonts w:ascii="Consolas" w:eastAsia="Times New Roman" w:hAnsi="Consolas" w:cs="Times New Roman"/>
+          <w:color w:val="CCCCCC"/>
+          <w:kern w:val="0"/>
+          <w:sz w:val="21"/>
+          <w:szCs w:val="21"/>
+          <w:lang w:eastAsia="es-CO"/>
+          <w14:ligatures w14:val="none"/>
+        </w:rPr>
+        <w:t>) {</w:t>
+      </w:r>
+    </w:p>
+    <w:p>
+      <w:pPr>
+        <w:shd w:val="clear" w:color="auto" w:fill="1F1F1F"/>
+        <w:spacing w:after="0" w:line="285" w:lineRule="atLeast"/>
+        <w:rPr>
+          <w:rFonts w:ascii="Consolas" w:eastAsia="Times New Roman" w:hAnsi="Consolas" w:cs="Times New Roman"/>
+          <w:color w:val="CCCCCC"/>
+          <w:kern w:val="0"/>
+          <w:sz w:val="21"/>
+          <w:szCs w:val="21"/>
+          <w:lang w:eastAsia="es-CO"/>
+          <w14:ligatures w14:val="none"/>
+        </w:rPr>
+      </w:pPr>
+      <w:r>
+        <w:rPr>
+          <w:rFonts w:ascii="Consolas" w:eastAsia="Times New Roman" w:hAnsi="Consolas" w:cs="Times New Roman"/>
+          <w:color w:val="CCCCCC"/>
+          <w:kern w:val="0"/>
+          <w:sz w:val="21"/>
+          <w:szCs w:val="21"/>
+          <w:lang w:eastAsia="es-CO"/>
+          <w14:ligatures w14:val="none"/>
+        </w:rPr>
+        <w:t xml:space="preserve">        </w:t>
+      </w:r>
+      <w:proofErr w:type="spellStart"/>
+      <w:r>
+        <w:rPr>
+          <w:rFonts w:ascii="Consolas" w:eastAsia="Times New Roman" w:hAnsi="Consolas" w:cs="Times New Roman"/>
+          <w:color w:val="569CD6"/>
+          <w:kern w:val="0"/>
+          <w:sz w:val="21"/>
+          <w:szCs w:val="21"/>
+          <w:lang w:eastAsia="es-CO"/>
+          <w14:ligatures w14:val="none"/>
+        </w:rPr>
+        <w:t>this</w:t>
+      </w:r>
+      <w:r>
+        <w:rPr>
+          <w:rFonts w:ascii="Consolas" w:eastAsia="Times New Roman" w:hAnsi="Consolas" w:cs="Times New Roman"/>
+          <w:color w:val="CCCCCC"/>
+          <w:kern w:val="0"/>
+          <w:sz w:val="21"/>
+          <w:szCs w:val="21"/>
+          <w:lang w:eastAsia="es-CO"/>
+          <w14:ligatures w14:val="none"/>
+        </w:rPr>
+        <w:t>.</w:t>
+      </w:r>
+      <w:r>
+        <w:rPr>
+          <w:rFonts w:ascii="Consolas" w:eastAsia="Times New Roman" w:hAnsi="Consolas" w:cs="Times New Roman"/>
+          <w:color w:val="9CDCFE"/>
+          <w:kern w:val="0"/>
+          <w:sz w:val="21"/>
+          <w:szCs w:val="21"/>
+          <w:lang w:eastAsia="es-CO"/>
+          <w14:ligatures w14:val="none"/>
+        </w:rPr>
+        <w:t>nombre</w:t>
+      </w:r>
+      <w:proofErr w:type="spellEnd"/>
+      <w:r>
+        <w:rPr>
+          <w:rFonts w:ascii="Consolas" w:eastAsia="Times New Roman" w:hAnsi="Consolas" w:cs="Times New Roman"/>
+          <w:color w:val="CCCCCC"/>
+          <w:kern w:val="0"/>
+          <w:sz w:val="21"/>
+          <w:szCs w:val="21"/>
+          <w:lang w:eastAsia="es-CO"/>
+          <w14:ligatures w14:val="none"/>
+        </w:rPr>
+        <w:t xml:space="preserve"> </w:t>
+      </w:r>
+      <w:r>
+        <w:rPr>
+          <w:rFonts w:ascii="Consolas" w:eastAsia="Times New Roman" w:hAnsi="Consolas" w:cs="Times New Roman"/>
+          <w:color w:val="D4D4D4"/>
+          <w:kern w:val="0"/>
+          <w:sz w:val="21"/>
+          <w:szCs w:val="21"/>
+          <w:lang w:eastAsia="es-CO"/>
+          <w14:ligatures w14:val="none"/>
+        </w:rPr>
+        <w:t>=</w:t>
+      </w:r>
+      <w:r>
+        <w:rPr>
+          <w:rFonts w:ascii="Consolas" w:eastAsia="Times New Roman" w:hAnsi="Consolas" w:cs="Times New Roman"/>
+          <w:color w:val="CCCCCC"/>
+          <w:kern w:val="0"/>
+          <w:sz w:val="21"/>
+          <w:szCs w:val="21"/>
+          <w:lang w:eastAsia="es-CO"/>
+          <w14:ligatures w14:val="none"/>
+        </w:rPr>
+        <w:t xml:space="preserve"> nombre;</w:t>
+      </w:r>
+    </w:p>
+    <w:p>
+      <w:pPr>
+        <w:shd w:val="clear" w:color="auto" w:fill="1F1F1F"/>
+        <w:spacing w:after="0" w:line="285" w:lineRule="atLeast"/>
+        <w:rPr>
+          <w:rFonts w:ascii="Consolas" w:eastAsia="Times New Roman" w:hAnsi="Consolas" w:cs="Times New Roman"/>
+          <w:color w:val="CCCCCC"/>
+          <w:kern w:val="0"/>
+          <w:sz w:val="21"/>
+          <w:szCs w:val="21"/>
+          <w:lang w:eastAsia="es-CO"/>
+          <w14:ligatures w14:val="none"/>
+        </w:rPr>
+      </w:pPr>
+      <w:r>
+        <w:rPr>
+          <w:rFonts w:ascii="Consolas" w:eastAsia="Times New Roman" w:hAnsi="Consolas" w:cs="Times New Roman"/>
+          <w:color w:val="CCCCCC"/>
+          <w:kern w:val="0"/>
+          <w:sz w:val="21"/>
+          <w:szCs w:val="21"/>
+          <w:lang w:eastAsia="es-CO"/>
+          <w14:ligatures w14:val="none"/>
+        </w:rPr>
+        <w:t>    }</w:t>
+      </w:r>
+    </w:p>
+    <w:p>
+      <w:pPr>
+        <w:shd w:val="clear" w:color="auto" w:fill="1F1F1F"/>
+        <w:spacing w:after="0" w:line="285" w:lineRule="atLeast"/>
+        <w:rPr>
+          <w:rFonts w:ascii="Consolas" w:eastAsia="Times New Roman" w:hAnsi="Consolas" w:cs="Times New Roman"/>
+          <w:color w:val="CCCCCC"/>
+          <w:kern w:val="0"/>
+          <w:sz w:val="21"/>
+          <w:szCs w:val="21"/>
+          <w:lang w:eastAsia="es-CO"/>
+          <w14:ligatures w14:val="none"/>
+        </w:rPr>
+      </w:pPr>
+    </w:p>
+    <w:p>
+      <w:pPr>
+        <w:shd w:val="clear" w:color="auto" w:fill="1F1F1F"/>
+        <w:spacing w:after="0" w:line="285" w:lineRule="atLeast"/>
+        <w:rPr>
+          <w:rFonts w:ascii="Consolas" w:eastAsia="Times New Roman" w:hAnsi="Consolas" w:cs="Times New Roman"/>
+          <w:color w:val="CCCCCC"/>
+          <w:kern w:val="0"/>
+          <w:sz w:val="21"/>
+          <w:szCs w:val="21"/>
+          <w:lang w:eastAsia="es-CO"/>
+          <w14:ligatures w14:val="none"/>
+        </w:rPr>
+      </w:pPr>
+      <w:r>
+        <w:rPr>
+          <w:rFonts w:ascii="Consolas" w:eastAsia="Times New Roman" w:hAnsi="Consolas" w:cs="Times New Roman"/>
+          <w:color w:val="CCCCCC"/>
+          <w:kern w:val="0"/>
+          <w:sz w:val="21"/>
+          <w:szCs w:val="21"/>
+          <w:lang w:eastAsia="es-CO"/>
+          <w14:ligatures w14:val="none"/>
+        </w:rPr>
+        <w:t>    @</w:t>
+      </w:r>
+      <w:r>
+        <w:rPr>
+          <w:rFonts w:ascii="Consolas" w:eastAsia="Times New Roman" w:hAnsi="Consolas" w:cs="Times New Roman"/>
+          <w:color w:val="4EC9B0"/>
+          <w:kern w:val="0"/>
+          <w:sz w:val="21"/>
+          <w:szCs w:val="21"/>
+          <w:lang w:eastAsia="es-CO"/>
+          <w14:ligatures w14:val="none"/>
+        </w:rPr>
+        <w:t>Override</w:t>
+      </w:r>
+    </w:p>
+    <w:p>
+      <w:pPr>
+        <w:shd w:val="clear" w:color="auto" w:fill="1F1F1F"/>
+        <w:spacing w:after="0" w:line="285" w:lineRule="atLeast"/>
+        <w:rPr>
+          <w:rFonts w:ascii="Consolas" w:eastAsia="Times New Roman" w:hAnsi="Consolas" w:cs="Times New Roman"/>
+          <w:color w:val="CCCCCC"/>
+          <w:kern w:val="0"/>
+          <w:sz w:val="21"/>
+          <w:szCs w:val="21"/>
+          <w:lang w:eastAsia="es-CO"/>
+          <w14:ligatures w14:val="none"/>
+        </w:rPr>
+      </w:pPr>
+      <w:r>
+        <w:rPr>
+          <w:rFonts w:ascii="Consolas" w:eastAsia="Times New Roman" w:hAnsi="Consolas" w:cs="Times New Roman"/>
+          <w:color w:val="CCCCCC"/>
+          <w:kern w:val="0"/>
+          <w:sz w:val="21"/>
+          <w:szCs w:val="21"/>
+          <w:lang w:eastAsia="es-CO"/>
+          <w14:ligatures w14:val="none"/>
+        </w:rPr>
+        <w:t xml:space="preserve">    </w:t>
+      </w:r>
+      <w:proofErr w:type="spellStart"/>
+      <w:r>
+        <w:rPr>
+          <w:rFonts w:ascii="Consolas" w:eastAsia="Times New Roman" w:hAnsi="Consolas" w:cs="Times New Roman"/>
+          <w:color w:val="569CD6"/>
+          <w:kern w:val="0"/>
+          <w:sz w:val="21"/>
+          <w:szCs w:val="21"/>
+          <w:lang w:eastAsia="es-CO"/>
+          <w14:ligatures w14:val="none"/>
+        </w:rPr>
+        <w:t>public</w:t>
+      </w:r>
+      <w:proofErr w:type="spellEnd"/>
+      <w:r>
+        <w:rPr>
+          <w:rFonts w:ascii="Consolas" w:eastAsia="Times New Roman" w:hAnsi="Consolas" w:cs="Times New Roman"/>
+          <w:color w:val="CCCCCC"/>
+          <w:kern w:val="0"/>
+          <w:sz w:val="21"/>
+          <w:szCs w:val="21"/>
+          <w:lang w:eastAsia="es-CO"/>
+          <w14:ligatures w14:val="none"/>
+        </w:rPr>
+        <w:t xml:space="preserve"> </w:t>
+      </w:r>
+      <w:proofErr w:type="spellStart"/>
+      <w:r>
+        <w:rPr>
+          <w:rFonts w:ascii="Consolas" w:eastAsia="Times New Roman" w:hAnsi="Consolas" w:cs="Times New Roman"/>
+          <w:color w:val="4EC9B0"/>
+          <w:kern w:val="0"/>
+          <w:sz w:val="21"/>
+          <w:szCs w:val="21"/>
+          <w:lang w:eastAsia="es-CO"/>
+          <w14:ligatures w14:val="none"/>
+        </w:rPr>
+        <w:t>void</w:t>
+      </w:r>
+      <w:proofErr w:type="spellEnd"/>
+      <w:r>
+        <w:rPr>
+          <w:rFonts w:ascii="Consolas" w:eastAsia="Times New Roman" w:hAnsi="Consolas" w:cs="Times New Roman"/>
+          <w:color w:val="CCCCCC"/>
+          <w:kern w:val="0"/>
+          <w:sz w:val="21"/>
+          <w:szCs w:val="21"/>
+          <w:lang w:eastAsia="es-CO"/>
+          <w14:ligatures w14:val="none"/>
+        </w:rPr>
+        <w:t xml:space="preserve"> </w:t>
+      </w:r>
+      <w:proofErr w:type="spellStart"/>
+      <w:r>
+        <w:rPr>
+          <w:rFonts w:ascii="Consolas" w:eastAsia="Times New Roman" w:hAnsi="Consolas" w:cs="Times New Roman"/>
+          <w:color w:val="DCDCAA"/>
+          <w:kern w:val="0"/>
+          <w:sz w:val="21"/>
+          <w:szCs w:val="21"/>
+          <w:lang w:eastAsia="es-CO"/>
+          <w14:ligatures w14:val="none"/>
+        </w:rPr>
+        <w:t>metodoEspecifico</w:t>
+      </w:r>
+      <w:proofErr w:type="spellEnd"/>
+      <w:r>
+        <w:rPr>
+          <w:rFonts w:ascii="Consolas" w:eastAsia="Times New Roman" w:hAnsi="Consolas" w:cs="Times New Roman"/>
+          <w:color w:val="CCCCCC"/>
+          <w:kern w:val="0"/>
+          <w:sz w:val="21"/>
+          <w:szCs w:val="21"/>
+          <w:lang w:eastAsia="es-CO"/>
+          <w14:ligatures w14:val="none"/>
+        </w:rPr>
+        <w:t>() {</w:t>
+      </w:r>
+    </w:p>
+    <w:p>
+      <w:pPr>
+        <w:shd w:val="clear" w:color="auto" w:fill="1F1F1F"/>
+        <w:spacing w:after="0" w:line="285" w:lineRule="atLeast"/>
+        <w:rPr>
+          <w:rFonts w:ascii="Consolas" w:eastAsia="Times New Roman" w:hAnsi="Consolas" w:cs="Times New Roman"/>
+          <w:color w:val="CCCCCC"/>
+          <w:kern w:val="0"/>
+          <w:sz w:val="21"/>
+          <w:szCs w:val="21"/>
+          <w:lang w:eastAsia="es-CO"/>
+          <w14:ligatures w14:val="none"/>
+        </w:rPr>
+      </w:pPr>
+      <w:r>
+        <w:rPr>
+          <w:rFonts w:ascii="Consolas" w:eastAsia="Times New Roman" w:hAnsi="Consolas" w:cs="Times New Roman"/>
+          <w:color w:val="CCCCCC"/>
+          <w:kern w:val="0"/>
+          <w:sz w:val="21"/>
+          <w:szCs w:val="21"/>
+          <w:lang w:eastAsia="es-CO"/>
+          <w14:ligatures w14:val="none"/>
+        </w:rPr>
+        <w:t xml:space="preserve">        </w:t>
+      </w:r>
+      <w:proofErr w:type="spellStart"/>
+      <w:r>
+        <w:rPr>
+          <w:rFonts w:ascii="Consolas" w:eastAsia="Times New Roman" w:hAnsi="Consolas" w:cs="Times New Roman"/>
+          <w:color w:val="9CDCFE"/>
+          <w:kern w:val="0"/>
+          <w:sz w:val="21"/>
+          <w:szCs w:val="21"/>
+          <w:lang w:eastAsia="es-CO"/>
+          <w14:ligatures w14:val="none"/>
+        </w:rPr>
+        <w:t>System</w:t>
+      </w:r>
+      <w:r>
+        <w:rPr>
+          <w:rFonts w:ascii="Consolas" w:eastAsia="Times New Roman" w:hAnsi="Consolas" w:cs="Times New Roman"/>
+          <w:color w:val="CCCCCC"/>
+          <w:kern w:val="0"/>
+          <w:sz w:val="21"/>
+          <w:szCs w:val="21"/>
+          <w:lang w:eastAsia="es-CO"/>
+          <w14:ligatures w14:val="none"/>
+        </w:rPr>
+        <w:t>.</w:t>
+      </w:r>
+      <w:r>
+        <w:rPr>
+          <w:rFonts w:ascii="Consolas" w:eastAsia="Times New Roman" w:hAnsi="Consolas" w:cs="Times New Roman"/>
+          <w:color w:val="9CDCFE"/>
+          <w:kern w:val="0"/>
+          <w:sz w:val="21"/>
+          <w:szCs w:val="21"/>
+          <w:lang w:eastAsia="es-CO"/>
+          <w14:ligatures w14:val="none"/>
+        </w:rPr>
+        <w:t>out</w:t>
+      </w:r>
+      <w:r>
+        <w:rPr>
+          <w:rFonts w:ascii="Consolas" w:eastAsia="Times New Roman" w:hAnsi="Consolas" w:cs="Times New Roman"/>
+          <w:color w:val="CCCCCC"/>
+          <w:kern w:val="0"/>
+          <w:sz w:val="21"/>
+          <w:szCs w:val="21"/>
+          <w:lang w:eastAsia="es-CO"/>
+          <w14:ligatures w14:val="none"/>
+        </w:rPr>
+        <w:t>.</w:t>
+      </w:r>
+      <w:r>
+        <w:rPr>
+          <w:rFonts w:ascii="Consolas" w:eastAsia="Times New Roman" w:hAnsi="Consolas" w:cs="Times New Roman"/>
+          <w:color w:val="DCDCAA"/>
+          <w:kern w:val="0"/>
+          <w:sz w:val="21"/>
+          <w:szCs w:val="21"/>
+          <w:lang w:eastAsia="es-CO"/>
+          <w14:ligatures w14:val="none"/>
+        </w:rPr>
+        <w:t>println</w:t>
+      </w:r>
+      <w:proofErr w:type="spellEnd"/>
+      <w:r>
+        <w:rPr>
+          <w:rFonts w:ascii="Consolas" w:eastAsia="Times New Roman" w:hAnsi="Consolas" w:cs="Times New Roman"/>
+          <w:color w:val="CCCCCC"/>
+          <w:kern w:val="0"/>
+          <w:sz w:val="21"/>
+          <w:szCs w:val="21"/>
+          <w:lang w:eastAsia="es-CO"/>
+          <w14:ligatures w14:val="none"/>
+        </w:rPr>
+        <w:t>(</w:t>
+      </w:r>
+      <w:r>
+        <w:rPr>
+          <w:rFonts w:ascii="Consolas" w:eastAsia="Times New Roman" w:hAnsi="Consolas" w:cs="Times New Roman"/>
+          <w:color w:val="CE9178"/>
+          <w:kern w:val="0"/>
+          <w:sz w:val="21"/>
+          <w:szCs w:val="21"/>
+          <w:lang w:eastAsia="es-CO"/>
+          <w14:ligatures w14:val="none"/>
+        </w:rPr>
+        <w:t>"Implementación específica para "</w:t>
+      </w:r>
+      <w:r>
+        <w:rPr>
+          <w:rFonts w:ascii="Consolas" w:eastAsia="Times New Roman" w:hAnsi="Consolas" w:cs="Times New Roman"/>
+          <w:color w:val="CCCCCC"/>
+          <w:kern w:val="0"/>
+          <w:sz w:val="21"/>
+          <w:szCs w:val="21"/>
+          <w:lang w:eastAsia="es-CO"/>
+          <w14:ligatures w14:val="none"/>
+        </w:rPr>
+        <w:t xml:space="preserve"> </w:t>
+      </w:r>
+      <w:r>
+        <w:rPr>
+          <w:rFonts w:ascii="Consolas" w:eastAsia="Times New Roman" w:hAnsi="Consolas" w:cs="Times New Roman"/>
+          <w:color w:val="D4D4D4"/>
+          <w:kern w:val="0"/>
+          <w:sz w:val="21"/>
+          <w:szCs w:val="21"/>
+          <w:lang w:eastAsia="es-CO"/>
+          <w14:ligatures w14:val="none"/>
+        </w:rPr>
+        <w:t>+</w:t>
+      </w:r>
+      <w:r>
+        <w:rPr>
+          <w:rFonts w:ascii="Consolas" w:eastAsia="Times New Roman" w:hAnsi="Consolas" w:cs="Times New Roman"/>
+          <w:color w:val="CCCCCC"/>
+          <w:kern w:val="0"/>
+          <w:sz w:val="21"/>
+          <w:szCs w:val="21"/>
+          <w:lang w:eastAsia="es-CO"/>
+          <w14:ligatures w14:val="none"/>
+        </w:rPr>
+        <w:t xml:space="preserve"> nombre);</w:t>
+      </w:r>
+    </w:p>
+    <w:p>
+      <w:pPr>
+        <w:shd w:val="clear" w:color="auto" w:fill="1F1F1F"/>
+        <w:spacing w:after="0" w:line="285" w:lineRule="atLeast"/>
+        <w:rPr>
+          <w:rFonts w:ascii="Consolas" w:eastAsia="Times New Roman" w:hAnsi="Consolas" w:cs="Times New Roman"/>
+          <w:color w:val="CCCCCC"/>
+          <w:kern w:val="0"/>
+          <w:sz w:val="21"/>
+          <w:szCs w:val="21"/>
+          <w:lang w:eastAsia="es-CO"/>
+          <w14:ligatures w14:val="none"/>
+        </w:rPr>
+      </w:pPr>
+      <w:r>
+        <w:rPr>
+          <w:rFonts w:ascii="Consolas" w:eastAsia="Times New Roman" w:hAnsi="Consolas" w:cs="Times New Roman"/>
+          <w:color w:val="CCCCCC"/>
+          <w:kern w:val="0"/>
+          <w:sz w:val="21"/>
+          <w:szCs w:val="21"/>
+          <w:lang w:eastAsia="es-CO"/>
+          <w14:ligatures w14:val="none"/>
+        </w:rPr>
+        <w:t>    }</w:t>
+      </w:r>
+    </w:p>
+    <w:p>
+      <w:pPr>
+        <w:shd w:val="clear" w:color="auto" w:fill="1F1F1F"/>
+        <w:spacing w:after="0" w:line="285" w:lineRule="atLeast"/>
+        <w:rPr>
+          <w:rFonts w:ascii="Consolas" w:eastAsia="Times New Roman" w:hAnsi="Consolas" w:cs="Times New Roman"/>
+          <w:color w:val="CCCCCC"/>
+          <w:kern w:val="0"/>
+          <w:sz w:val="21"/>
+          <w:szCs w:val="21"/>
+          <w:lang w:eastAsia="es-CO"/>
+          <w14:ligatures w14:val="none"/>
+        </w:rPr>
+      </w:pPr>
+      <w:r>
+        <w:rPr>
+          <w:rFonts w:ascii="Consolas" w:eastAsia="Times New Roman" w:hAnsi="Consolas" w:cs="Times New Roman"/>
+          <w:color w:val="CCCCCC"/>
+          <w:kern w:val="0"/>
+          <w:sz w:val="21"/>
+          <w:szCs w:val="21"/>
+          <w:lang w:eastAsia="es-CO"/>
+          <w14:ligatures w14:val="none"/>
+        </w:rPr>
+        <w:t>}</w:t>
+      </w:r>
+    </w:p>
+    <w:p>
+      <w:pPr>
+        <w:shd w:val="clear" w:color="auto" w:fill="1F1F1F"/>
+        <w:spacing w:after="0" w:line="285" w:lineRule="atLeast"/>
+        <w:rPr>
+          <w:rFonts w:ascii="Consolas" w:eastAsia="Times New Roman" w:hAnsi="Consolas" w:cs="Times New Roman"/>
+          <w:color w:val="CCCCCC"/>
+          <w:kern w:val="0"/>
+          <w:sz w:val="21"/>
+          <w:szCs w:val="21"/>
+          <w:lang w:eastAsia="es-CO"/>
+          <w14:ligatures w14:val="none"/>
+        </w:rPr>
+      </w:pPr>
+    </w:p>
+    <w:p>
+      <w:pPr>
+        <w:shd w:val="clear" w:color="auto" w:fill="1F1F1F"/>
+        <w:spacing w:after="0" w:line="285" w:lineRule="atLeast"/>
+        <w:rPr>
+          <w:rFonts w:ascii="Consolas" w:eastAsia="Times New Roman" w:hAnsi="Consolas" w:cs="Times New Roman"/>
+          <w:color w:val="CCCCCC"/>
+          <w:kern w:val="0"/>
+          <w:sz w:val="21"/>
+          <w:szCs w:val="21"/>
+          <w:lang w:eastAsia="es-CO"/>
+          <w14:ligatures w14:val="none"/>
+        </w:rPr>
+      </w:pPr>
+      <w:r>
+        <w:rPr>
+          <w:rFonts w:ascii="Consolas" w:eastAsia="Times New Roman" w:hAnsi="Consolas" w:cs="Times New Roman"/>
+          <w:color w:val="6A9955"/>
+          <w:kern w:val="0"/>
+          <w:sz w:val="21"/>
+          <w:szCs w:val="21"/>
+          <w:lang w:eastAsia="es-CO"/>
+          <w14:ligatures w14:val="none"/>
+        </w:rPr>
+        <w:t xml:space="preserve">// Esta abierto a la posibilidad de extender </w:t>
+      </w:r>
+      <w:proofErr w:type="spellStart"/>
+      <w:r>
+        <w:rPr>
+          <w:rFonts w:ascii="Consolas" w:eastAsia="Times New Roman" w:hAnsi="Consolas" w:cs="Times New Roman"/>
+          <w:color w:val="6A9955"/>
+          <w:kern w:val="0"/>
+          <w:sz w:val="21"/>
+          <w:szCs w:val="21"/>
+          <w:lang w:eastAsia="es-CO"/>
+          <w14:ligatures w14:val="none"/>
+        </w:rPr>
+        <w:t>mas</w:t>
+      </w:r>
+      <w:proofErr w:type="spellEnd"/>
+      <w:r>
+        <w:rPr>
+          <w:rFonts w:ascii="Consolas" w:eastAsia="Times New Roman" w:hAnsi="Consolas" w:cs="Times New Roman"/>
+          <w:color w:val="6A9955"/>
+          <w:kern w:val="0"/>
+          <w:sz w:val="21"/>
+          <w:szCs w:val="21"/>
+          <w:lang w:eastAsia="es-CO"/>
+          <w14:ligatures w14:val="none"/>
+        </w:rPr>
+        <w:t xml:space="preserve"> objetos sin necesidad de especificar nuevamente una clase madre</w:t>
+      </w:r>
+    </w:p>
+    <w:p>
+      <w:pPr>
+        <w:shd w:val="clear" w:color="auto" w:fill="1F1F1F"/>
+        <w:spacing w:after="0" w:line="285" w:lineRule="atLeast"/>
+        <w:rPr>
+          <w:rFonts w:ascii="Consolas" w:eastAsia="Times New Roman" w:hAnsi="Consolas" w:cs="Times New Roman"/>
+          <w:color w:val="CCCCCC"/>
+          <w:kern w:val="0"/>
+          <w:sz w:val="21"/>
+          <w:szCs w:val="21"/>
+          <w:lang w:eastAsia="es-CO"/>
+          <w14:ligatures w14:val="none"/>
+        </w:rPr>
+      </w:pPr>
+    </w:p>
+    <w:p>
+      <w:pPr>
+        <w:shd w:val="clear" w:color="auto" w:fill="1F1F1F"/>
+        <w:spacing w:after="0" w:line="285" w:lineRule="atLeast"/>
+        <w:rPr>
+          <w:rFonts w:ascii="Consolas" w:eastAsia="Times New Roman" w:hAnsi="Consolas" w:cs="Times New Roman"/>
+          <w:color w:val="CCCCCC"/>
+          <w:kern w:val="0"/>
+          <w:sz w:val="21"/>
+          <w:szCs w:val="21"/>
+          <w:lang w:eastAsia="es-CO"/>
+          <w14:ligatures w14:val="none"/>
+        </w:rPr>
+      </w:pPr>
+      <w:r>
+        <w:rPr>
+          <w:rFonts w:ascii="Consolas" w:eastAsia="Times New Roman" w:hAnsi="Consolas" w:cs="Times New Roman"/>
+          <w:color w:val="6A9955"/>
+          <w:kern w:val="0"/>
+          <w:sz w:val="21"/>
+          <w:szCs w:val="21"/>
+          <w:lang w:eastAsia="es-CO"/>
+          <w14:ligatures w14:val="none"/>
+        </w:rPr>
+        <w:lastRenderedPageBreak/>
+        <w:t>// Ejemplo de Uso</w:t>
+      </w:r>
+    </w:p>
+    <w:p>
+      <w:pPr>
+        <w:shd w:val="clear" w:color="auto" w:fill="1F1F1F"/>
+        <w:spacing w:after="0" w:line="285" w:lineRule="atLeast"/>
+        <w:rPr>
+          <w:rFonts w:ascii="Consolas" w:eastAsia="Times New Roman" w:hAnsi="Consolas" w:cs="Times New Roman"/>
+          <w:color w:val="CCCCCC"/>
+          <w:kern w:val="0"/>
+          <w:sz w:val="21"/>
+          <w:szCs w:val="21"/>
+          <w:lang w:eastAsia="es-CO"/>
+          <w14:ligatures w14:val="none"/>
+        </w:rPr>
+      </w:pPr>
+      <w:proofErr w:type="spellStart"/>
+      <w:r>
+        <w:rPr>
+          <w:rFonts w:ascii="Consolas" w:eastAsia="Times New Roman" w:hAnsi="Consolas" w:cs="Times New Roman"/>
+          <w:color w:val="569CD6"/>
+          <w:kern w:val="0"/>
+          <w:sz w:val="21"/>
+          <w:szCs w:val="21"/>
+          <w:lang w:eastAsia="es-CO"/>
+          <w14:ligatures w14:val="none"/>
+        </w:rPr>
+        <w:t>public</w:t>
+      </w:r>
+      <w:proofErr w:type="spellEnd"/>
+      <w:r>
+        <w:rPr>
+          <w:rFonts w:ascii="Consolas" w:eastAsia="Times New Roman" w:hAnsi="Consolas" w:cs="Times New Roman"/>
+          <w:color w:val="CCCCCC"/>
+          <w:kern w:val="0"/>
+          <w:sz w:val="21"/>
+          <w:szCs w:val="21"/>
+          <w:lang w:eastAsia="es-CO"/>
+          <w14:ligatures w14:val="none"/>
+        </w:rPr>
+        <w:t xml:space="preserve"> </w:t>
+      </w:r>
+      <w:proofErr w:type="spellStart"/>
+      <w:r>
+        <w:rPr>
+          <w:rFonts w:ascii="Consolas" w:eastAsia="Times New Roman" w:hAnsi="Consolas" w:cs="Times New Roman"/>
+          <w:color w:val="569CD6"/>
+          <w:kern w:val="0"/>
+          <w:sz w:val="21"/>
+          <w:szCs w:val="21"/>
+          <w:lang w:eastAsia="es-CO"/>
+          <w14:ligatures w14:val="none"/>
+        </w:rPr>
+        <w:t>class</w:t>
+      </w:r>
+      <w:proofErr w:type="spellEnd"/>
+      <w:r>
+        <w:rPr>
+          <w:rFonts w:ascii="Consolas" w:eastAsia="Times New Roman" w:hAnsi="Consolas" w:cs="Times New Roman"/>
+          <w:color w:val="CCCCCC"/>
+          <w:kern w:val="0"/>
+          <w:sz w:val="21"/>
+          <w:szCs w:val="21"/>
+          <w:lang w:eastAsia="es-CO"/>
+          <w14:ligatures w14:val="none"/>
+        </w:rPr>
+        <w:t xml:space="preserve"> </w:t>
+      </w:r>
+      <w:proofErr w:type="spellStart"/>
+      <w:r>
+        <w:rPr>
+          <w:rFonts w:ascii="Consolas" w:eastAsia="Times New Roman" w:hAnsi="Consolas" w:cs="Times New Roman"/>
+          <w:color w:val="4EC9B0"/>
+          <w:kern w:val="0"/>
+          <w:sz w:val="21"/>
+          <w:szCs w:val="21"/>
+          <w:lang w:eastAsia="es-CO"/>
+          <w14:ligatures w14:val="none"/>
+        </w:rPr>
+        <w:t>EjemploComposicionClaseHija</w:t>
+      </w:r>
+      <w:proofErr w:type="spellEnd"/>
+      <w:r>
+        <w:rPr>
+          <w:rFonts w:ascii="Consolas" w:eastAsia="Times New Roman" w:hAnsi="Consolas" w:cs="Times New Roman"/>
+          <w:color w:val="CCCCCC"/>
+          <w:kern w:val="0"/>
+          <w:sz w:val="21"/>
+          <w:szCs w:val="21"/>
+          <w:lang w:eastAsia="es-CO"/>
+          <w14:ligatures w14:val="none"/>
+        </w:rPr>
+        <w:t xml:space="preserve"> {</w:t>
+      </w:r>
+    </w:p>
+    <w:p>
+      <w:pPr>
+        <w:shd w:val="clear" w:color="auto" w:fill="1F1F1F"/>
+        <w:spacing w:after="0" w:line="285" w:lineRule="atLeast"/>
+        <w:rPr>
+          <w:rFonts w:ascii="Consolas" w:eastAsia="Times New Roman" w:hAnsi="Consolas" w:cs="Times New Roman"/>
+          <w:color w:val="CCCCCC"/>
+          <w:kern w:val="0"/>
+          <w:sz w:val="21"/>
+          <w:szCs w:val="21"/>
+          <w:lang w:val="en-GB" w:eastAsia="es-CO"/>
+          <w14:ligatures w14:val="none"/>
+        </w:rPr>
+      </w:pPr>
+      <w:r>
+        <w:rPr>
+          <w:rFonts w:ascii="Consolas" w:eastAsia="Times New Roman" w:hAnsi="Consolas" w:cs="Times New Roman"/>
+          <w:color w:val="CCCCCC"/>
+          <w:kern w:val="0"/>
+          <w:sz w:val="21"/>
+          <w:szCs w:val="21"/>
+          <w:lang w:eastAsia="es-CO"/>
+          <w14:ligatures w14:val="none"/>
+        </w:rPr>
+        <w:t xml:space="preserve">    </w:t>
+      </w:r>
+      <w:r>
+        <w:rPr>
+          <w:rFonts w:ascii="Consolas" w:eastAsia="Times New Roman" w:hAnsi="Consolas" w:cs="Times New Roman"/>
+          <w:color w:val="569CD6"/>
+          <w:kern w:val="0"/>
+          <w:sz w:val="21"/>
+          <w:szCs w:val="21"/>
+          <w:lang w:val="en-GB" w:eastAsia="es-CO"/>
+          <w14:ligatures w14:val="none"/>
+        </w:rPr>
+        <w:t>public</w:t>
+      </w:r>
+      <w:r>
+        <w:rPr>
+          <w:rFonts w:ascii="Consolas" w:eastAsia="Times New Roman" w:hAnsi="Consolas" w:cs="Times New Roman"/>
+          <w:color w:val="CCCCCC"/>
+          <w:kern w:val="0"/>
+          <w:sz w:val="21"/>
+          <w:szCs w:val="21"/>
+          <w:lang w:val="en-GB" w:eastAsia="es-CO"/>
+          <w14:ligatures w14:val="none"/>
+        </w:rPr>
+        <w:t xml:space="preserve"> </w:t>
+      </w:r>
+      <w:r>
+        <w:rPr>
+          <w:rFonts w:ascii="Consolas" w:eastAsia="Times New Roman" w:hAnsi="Consolas" w:cs="Times New Roman"/>
+          <w:color w:val="569CD6"/>
+          <w:kern w:val="0"/>
+          <w:sz w:val="21"/>
+          <w:szCs w:val="21"/>
+          <w:lang w:val="en-GB" w:eastAsia="es-CO"/>
+          <w14:ligatures w14:val="none"/>
+        </w:rPr>
+        <w:t>static</w:t>
+      </w:r>
+      <w:r>
+        <w:rPr>
+          <w:rFonts w:ascii="Consolas" w:eastAsia="Times New Roman" w:hAnsi="Consolas" w:cs="Times New Roman"/>
+          <w:color w:val="CCCCCC"/>
+          <w:kern w:val="0"/>
+          <w:sz w:val="21"/>
+          <w:szCs w:val="21"/>
+          <w:lang w:val="en-GB" w:eastAsia="es-CO"/>
+          <w14:ligatures w14:val="none"/>
+        </w:rPr>
+        <w:t xml:space="preserve"> </w:t>
+      </w:r>
+      <w:r>
+        <w:rPr>
+          <w:rFonts w:ascii="Consolas" w:eastAsia="Times New Roman" w:hAnsi="Consolas" w:cs="Times New Roman"/>
+          <w:color w:val="4EC9B0"/>
+          <w:kern w:val="0"/>
+          <w:sz w:val="21"/>
+          <w:szCs w:val="21"/>
+          <w:lang w:val="en-GB" w:eastAsia="es-CO"/>
+          <w14:ligatures w14:val="none"/>
+        </w:rPr>
+        <w:t>void</w:t>
+      </w:r>
+      <w:r>
+        <w:rPr>
+          <w:rFonts w:ascii="Consolas" w:eastAsia="Times New Roman" w:hAnsi="Consolas" w:cs="Times New Roman"/>
+          <w:color w:val="CCCCCC"/>
+          <w:kern w:val="0"/>
+          <w:sz w:val="21"/>
+          <w:szCs w:val="21"/>
+          <w:lang w:val="en-GB" w:eastAsia="es-CO"/>
+          <w14:ligatures w14:val="none"/>
+        </w:rPr>
+        <w:t xml:space="preserve"> </w:t>
+      </w:r>
+      <w:proofErr w:type="gramStart"/>
+      <w:r>
+        <w:rPr>
+          <w:rFonts w:ascii="Consolas" w:eastAsia="Times New Roman" w:hAnsi="Consolas" w:cs="Times New Roman"/>
+          <w:color w:val="DCDCAA"/>
+          <w:kern w:val="0"/>
+          <w:sz w:val="21"/>
+          <w:szCs w:val="21"/>
+          <w:lang w:val="en-GB" w:eastAsia="es-CO"/>
+          <w14:ligatures w14:val="none"/>
+        </w:rPr>
+        <w:t>main</w:t>
+      </w:r>
+      <w:r>
+        <w:rPr>
+          <w:rFonts w:ascii="Consolas" w:eastAsia="Times New Roman" w:hAnsi="Consolas" w:cs="Times New Roman"/>
+          <w:color w:val="CCCCCC"/>
+          <w:kern w:val="0"/>
+          <w:sz w:val="21"/>
+          <w:szCs w:val="21"/>
+          <w:lang w:val="en-GB" w:eastAsia="es-CO"/>
+          <w14:ligatures w14:val="none"/>
+        </w:rPr>
+        <w:t>(</w:t>
+      </w:r>
+      <w:proofErr w:type="gramEnd"/>
+      <w:r>
+        <w:rPr>
+          <w:rFonts w:ascii="Consolas" w:eastAsia="Times New Roman" w:hAnsi="Consolas" w:cs="Times New Roman"/>
+          <w:color w:val="4EC9B0"/>
+          <w:kern w:val="0"/>
+          <w:sz w:val="21"/>
+          <w:szCs w:val="21"/>
+          <w:lang w:val="en-GB" w:eastAsia="es-CO"/>
+          <w14:ligatures w14:val="none"/>
+        </w:rPr>
+        <w:t>String</w:t>
+      </w:r>
+      <w:r>
+        <w:rPr>
+          <w:rFonts w:ascii="Consolas" w:eastAsia="Times New Roman" w:hAnsi="Consolas" w:cs="Times New Roman"/>
+          <w:color w:val="CCCCCC"/>
+          <w:kern w:val="0"/>
+          <w:sz w:val="21"/>
+          <w:szCs w:val="21"/>
+          <w:lang w:val="en-GB" w:eastAsia="es-CO"/>
+          <w14:ligatures w14:val="none"/>
+        </w:rPr>
+        <w:t xml:space="preserve">[] </w:t>
+      </w:r>
+      <w:proofErr w:type="spellStart"/>
+      <w:r>
+        <w:rPr>
+          <w:rFonts w:ascii="Consolas" w:eastAsia="Times New Roman" w:hAnsi="Consolas" w:cs="Times New Roman"/>
+          <w:color w:val="9CDCFE"/>
+          <w:kern w:val="0"/>
+          <w:sz w:val="21"/>
+          <w:szCs w:val="21"/>
+          <w:lang w:val="en-GB" w:eastAsia="es-CO"/>
+          <w14:ligatures w14:val="none"/>
+        </w:rPr>
+        <w:t>args</w:t>
+      </w:r>
+      <w:proofErr w:type="spellEnd"/>
+      <w:r>
+        <w:rPr>
+          <w:rFonts w:ascii="Consolas" w:eastAsia="Times New Roman" w:hAnsi="Consolas" w:cs="Times New Roman"/>
+          <w:color w:val="CCCCCC"/>
+          <w:kern w:val="0"/>
+          <w:sz w:val="21"/>
+          <w:szCs w:val="21"/>
+          <w:lang w:val="en-GB" w:eastAsia="es-CO"/>
+          <w14:ligatures w14:val="none"/>
+        </w:rPr>
+        <w:t>) {</w:t>
+      </w:r>
+    </w:p>
+    <w:p>
+      <w:pPr>
+        <w:shd w:val="clear" w:color="auto" w:fill="1F1F1F"/>
+        <w:spacing w:after="0" w:line="285" w:lineRule="atLeast"/>
+        <w:rPr>
+          <w:rFonts w:ascii="Consolas" w:eastAsia="Times New Roman" w:hAnsi="Consolas" w:cs="Times New Roman"/>
+          <w:color w:val="CCCCCC"/>
+          <w:kern w:val="0"/>
+          <w:sz w:val="21"/>
+          <w:szCs w:val="21"/>
+          <w:lang w:eastAsia="es-CO"/>
+          <w14:ligatures w14:val="none"/>
+        </w:rPr>
+      </w:pPr>
+      <w:r>
+        <w:rPr>
+          <w:rFonts w:ascii="Consolas" w:eastAsia="Times New Roman" w:hAnsi="Consolas" w:cs="Times New Roman"/>
+          <w:color w:val="CCCCCC"/>
+          <w:kern w:val="0"/>
+          <w:sz w:val="21"/>
+          <w:szCs w:val="21"/>
+          <w:lang w:val="en-GB" w:eastAsia="es-CO"/>
+          <w14:ligatures w14:val="none"/>
+        </w:rPr>
+        <w:t xml:space="preserve">        </w:t>
+      </w:r>
+      <w:r>
+        <w:rPr>
+          <w:rFonts w:ascii="Consolas" w:eastAsia="Times New Roman" w:hAnsi="Consolas" w:cs="Times New Roman"/>
+          <w:color w:val="6A9955"/>
+          <w:kern w:val="0"/>
+          <w:sz w:val="21"/>
+          <w:szCs w:val="21"/>
+          <w:lang w:eastAsia="es-CO"/>
+          <w14:ligatures w14:val="none"/>
+        </w:rPr>
+        <w:t xml:space="preserve">// Crear una instancia de </w:t>
+      </w:r>
+      <w:proofErr w:type="spellStart"/>
+      <w:r>
+        <w:rPr>
+          <w:rFonts w:ascii="Consolas" w:eastAsia="Times New Roman" w:hAnsi="Consolas" w:cs="Times New Roman"/>
+          <w:color w:val="6A9955"/>
+          <w:kern w:val="0"/>
+          <w:sz w:val="21"/>
+          <w:szCs w:val="21"/>
+          <w:lang w:eastAsia="es-CO"/>
+          <w14:ligatures w14:val="none"/>
+        </w:rPr>
+        <w:t>ObjetoNormal</w:t>
+      </w:r>
+      <w:proofErr w:type="spellEnd"/>
+    </w:p>
+    <w:p>
+      <w:pPr>
+        <w:shd w:val="clear" w:color="auto" w:fill="1F1F1F"/>
+        <w:spacing w:after="0" w:line="285" w:lineRule="atLeast"/>
+        <w:rPr>
+          <w:rFonts w:ascii="Consolas" w:eastAsia="Times New Roman" w:hAnsi="Consolas" w:cs="Times New Roman"/>
+          <w:color w:val="CCCCCC"/>
+          <w:kern w:val="0"/>
+          <w:sz w:val="21"/>
+          <w:szCs w:val="21"/>
+          <w:lang w:eastAsia="es-CO"/>
+          <w14:ligatures w14:val="none"/>
+        </w:rPr>
+      </w:pPr>
+      <w:r>
+        <w:rPr>
+          <w:rFonts w:ascii="Consolas" w:eastAsia="Times New Roman" w:hAnsi="Consolas" w:cs="Times New Roman"/>
+          <w:color w:val="CCCCCC"/>
+          <w:kern w:val="0"/>
+          <w:sz w:val="21"/>
+          <w:szCs w:val="21"/>
+          <w:lang w:eastAsia="es-CO"/>
+          <w14:ligatures w14:val="none"/>
+        </w:rPr>
+        <w:t xml:space="preserve">        </w:t>
+      </w:r>
+      <w:proofErr w:type="spellStart"/>
+      <w:r>
+        <w:rPr>
+          <w:rFonts w:ascii="Consolas" w:eastAsia="Times New Roman" w:hAnsi="Consolas" w:cs="Times New Roman"/>
+          <w:color w:val="4EC9B0"/>
+          <w:kern w:val="0"/>
+          <w:sz w:val="21"/>
+          <w:szCs w:val="21"/>
+          <w:lang w:eastAsia="es-CO"/>
+          <w14:ligatures w14:val="none"/>
+        </w:rPr>
+        <w:t>ObjetoNormal</w:t>
+      </w:r>
+      <w:proofErr w:type="spellEnd"/>
+      <w:r>
+        <w:rPr>
+          <w:rFonts w:ascii="Consolas" w:eastAsia="Times New Roman" w:hAnsi="Consolas" w:cs="Times New Roman"/>
+          <w:color w:val="CCCCCC"/>
+          <w:kern w:val="0"/>
+          <w:sz w:val="21"/>
+          <w:szCs w:val="21"/>
+          <w:lang w:eastAsia="es-CO"/>
+          <w14:ligatures w14:val="none"/>
+        </w:rPr>
+        <w:t xml:space="preserve"> </w:t>
+      </w:r>
+      <w:r>
+        <w:rPr>
+          <w:rFonts w:ascii="Consolas" w:eastAsia="Times New Roman" w:hAnsi="Consolas" w:cs="Times New Roman"/>
+          <w:color w:val="9CDCFE"/>
+          <w:kern w:val="0"/>
+          <w:sz w:val="21"/>
+          <w:szCs w:val="21"/>
+          <w:lang w:eastAsia="es-CO"/>
+          <w14:ligatures w14:val="none"/>
+        </w:rPr>
+        <w:t>objeto1</w:t>
+      </w:r>
+      <w:r>
+        <w:rPr>
+          <w:rFonts w:ascii="Consolas" w:eastAsia="Times New Roman" w:hAnsi="Consolas" w:cs="Times New Roman"/>
+          <w:color w:val="CCCCCC"/>
+          <w:kern w:val="0"/>
+          <w:sz w:val="21"/>
+          <w:szCs w:val="21"/>
+          <w:lang w:eastAsia="es-CO"/>
+          <w14:ligatures w14:val="none"/>
+        </w:rPr>
+        <w:t xml:space="preserve"> </w:t>
+      </w:r>
+      <w:r>
+        <w:rPr>
+          <w:rFonts w:ascii="Consolas" w:eastAsia="Times New Roman" w:hAnsi="Consolas" w:cs="Times New Roman"/>
+          <w:color w:val="D4D4D4"/>
+          <w:kern w:val="0"/>
+          <w:sz w:val="21"/>
+          <w:szCs w:val="21"/>
+          <w:lang w:eastAsia="es-CO"/>
+          <w14:ligatures w14:val="none"/>
+        </w:rPr>
+        <w:t>=</w:t>
+      </w:r>
+      <w:r>
+        <w:rPr>
+          <w:rFonts w:ascii="Consolas" w:eastAsia="Times New Roman" w:hAnsi="Consolas" w:cs="Times New Roman"/>
+          <w:color w:val="CCCCCC"/>
+          <w:kern w:val="0"/>
+          <w:sz w:val="21"/>
+          <w:szCs w:val="21"/>
+          <w:lang w:eastAsia="es-CO"/>
+          <w14:ligatures w14:val="none"/>
+        </w:rPr>
+        <w:t xml:space="preserve"> </w:t>
+      </w:r>
+      <w:r>
+        <w:rPr>
+          <w:rFonts w:ascii="Consolas" w:eastAsia="Times New Roman" w:hAnsi="Consolas" w:cs="Times New Roman"/>
+          <w:color w:val="C586C0"/>
+          <w:kern w:val="0"/>
+          <w:sz w:val="21"/>
+          <w:szCs w:val="21"/>
+          <w:lang w:eastAsia="es-CO"/>
+          <w14:ligatures w14:val="none"/>
+        </w:rPr>
+        <w:t>new</w:t>
+      </w:r>
+      <w:r>
+        <w:rPr>
+          <w:rFonts w:ascii="Consolas" w:eastAsia="Times New Roman" w:hAnsi="Consolas" w:cs="Times New Roman"/>
+          <w:color w:val="CCCCCC"/>
+          <w:kern w:val="0"/>
+          <w:sz w:val="21"/>
+          <w:szCs w:val="21"/>
+          <w:lang w:eastAsia="es-CO"/>
+          <w14:ligatures w14:val="none"/>
+        </w:rPr>
+        <w:t xml:space="preserve"> </w:t>
+      </w:r>
+      <w:proofErr w:type="spellStart"/>
+      <w:r>
+        <w:rPr>
+          <w:rFonts w:ascii="Consolas" w:eastAsia="Times New Roman" w:hAnsi="Consolas" w:cs="Times New Roman"/>
+          <w:color w:val="DCDCAA"/>
+          <w:kern w:val="0"/>
+          <w:sz w:val="21"/>
+          <w:szCs w:val="21"/>
+          <w:lang w:eastAsia="es-CO"/>
+          <w14:ligatures w14:val="none"/>
+        </w:rPr>
+        <w:t>ObjetoNormal</w:t>
+      </w:r>
+      <w:proofErr w:type="spellEnd"/>
+      <w:r>
+        <w:rPr>
+          <w:rFonts w:ascii="Consolas" w:eastAsia="Times New Roman" w:hAnsi="Consolas" w:cs="Times New Roman"/>
+          <w:color w:val="CCCCCC"/>
+          <w:kern w:val="0"/>
+          <w:sz w:val="21"/>
+          <w:szCs w:val="21"/>
+          <w:lang w:eastAsia="es-CO"/>
+          <w14:ligatures w14:val="none"/>
+        </w:rPr>
+        <w:t>(</w:t>
+      </w:r>
+      <w:r>
+        <w:rPr>
+          <w:rFonts w:ascii="Consolas" w:eastAsia="Times New Roman" w:hAnsi="Consolas" w:cs="Times New Roman"/>
+          <w:color w:val="CE9178"/>
+          <w:kern w:val="0"/>
+          <w:sz w:val="21"/>
+          <w:szCs w:val="21"/>
+          <w:lang w:eastAsia="es-CO"/>
+          <w14:ligatures w14:val="none"/>
+        </w:rPr>
+        <w:t>"Objeto1"</w:t>
+      </w:r>
+      <w:r>
+        <w:rPr>
+          <w:rFonts w:ascii="Consolas" w:eastAsia="Times New Roman" w:hAnsi="Consolas" w:cs="Times New Roman"/>
+          <w:color w:val="CCCCCC"/>
+          <w:kern w:val="0"/>
+          <w:sz w:val="21"/>
+          <w:szCs w:val="21"/>
+          <w:lang w:eastAsia="es-CO"/>
+          <w14:ligatures w14:val="none"/>
+        </w:rPr>
+        <w:t>);</w:t>
+      </w:r>
+    </w:p>
+    <w:p>
+      <w:pPr>
+        <w:shd w:val="clear" w:color="auto" w:fill="1F1F1F"/>
+        <w:spacing w:after="0" w:line="285" w:lineRule="atLeast"/>
+        <w:rPr>
+          <w:rFonts w:ascii="Consolas" w:eastAsia="Times New Roman" w:hAnsi="Consolas" w:cs="Times New Roman"/>
+          <w:color w:val="CCCCCC"/>
+          <w:kern w:val="0"/>
+          <w:sz w:val="21"/>
+          <w:szCs w:val="21"/>
+          <w:lang w:eastAsia="es-CO"/>
+          <w14:ligatures w14:val="none"/>
+        </w:rPr>
+      </w:pPr>
+    </w:p>
+    <w:p>
+      <w:pPr>
+        <w:shd w:val="clear" w:color="auto" w:fill="1F1F1F"/>
+        <w:spacing w:after="0" w:line="285" w:lineRule="atLeast"/>
+        <w:rPr>
+          <w:rFonts w:ascii="Consolas" w:eastAsia="Times New Roman" w:hAnsi="Consolas" w:cs="Times New Roman"/>
+          <w:color w:val="CCCCCC"/>
+          <w:kern w:val="0"/>
+          <w:sz w:val="21"/>
+          <w:szCs w:val="21"/>
+          <w:lang w:eastAsia="es-CO"/>
+          <w14:ligatures w14:val="none"/>
+        </w:rPr>
+      </w:pPr>
+      <w:r>
+        <w:rPr>
+          <w:rFonts w:ascii="Consolas" w:eastAsia="Times New Roman" w:hAnsi="Consolas" w:cs="Times New Roman"/>
+          <w:color w:val="CCCCCC"/>
+          <w:kern w:val="0"/>
+          <w:sz w:val="21"/>
+          <w:szCs w:val="21"/>
+          <w:lang w:eastAsia="es-CO"/>
+          <w14:ligatures w14:val="none"/>
+        </w:rPr>
+        <w:t xml:space="preserve">        </w:t>
+      </w:r>
+      <w:r>
+        <w:rPr>
+          <w:rFonts w:ascii="Consolas" w:eastAsia="Times New Roman" w:hAnsi="Consolas" w:cs="Times New Roman"/>
+          <w:color w:val="6A9955"/>
+          <w:kern w:val="0"/>
+          <w:sz w:val="21"/>
+          <w:szCs w:val="21"/>
+          <w:lang w:eastAsia="es-CO"/>
+          <w14:ligatures w14:val="none"/>
+        </w:rPr>
+        <w:t>// Llamar al método común desde la superclase de composición</w:t>
+      </w:r>
+    </w:p>
+    <w:p>
+      <w:pPr>
+        <w:shd w:val="clear" w:color="auto" w:fill="1F1F1F"/>
+        <w:spacing w:after="0" w:line="285" w:lineRule="atLeast"/>
+        <w:rPr>
+          <w:rFonts w:ascii="Consolas" w:eastAsia="Times New Roman" w:hAnsi="Consolas" w:cs="Times New Roman"/>
+          <w:color w:val="CCCCCC"/>
+          <w:kern w:val="0"/>
+          <w:sz w:val="21"/>
+          <w:szCs w:val="21"/>
+          <w:lang w:eastAsia="es-CO"/>
+          <w14:ligatures w14:val="none"/>
+        </w:rPr>
+      </w:pPr>
+      <w:r>
+        <w:rPr>
+          <w:rFonts w:ascii="Consolas" w:eastAsia="Times New Roman" w:hAnsi="Consolas" w:cs="Times New Roman"/>
+          <w:color w:val="CCCCCC"/>
+          <w:kern w:val="0"/>
+          <w:sz w:val="21"/>
+          <w:szCs w:val="21"/>
+          <w:lang w:eastAsia="es-CO"/>
+          <w14:ligatures w14:val="none"/>
+        </w:rPr>
+        <w:t xml:space="preserve">        </w:t>
+      </w:r>
+      <w:r>
+        <w:rPr>
+          <w:rFonts w:ascii="Consolas" w:eastAsia="Times New Roman" w:hAnsi="Consolas" w:cs="Times New Roman"/>
+          <w:color w:val="9CDCFE"/>
+          <w:kern w:val="0"/>
+          <w:sz w:val="21"/>
+          <w:szCs w:val="21"/>
+          <w:lang w:eastAsia="es-CO"/>
+          <w14:ligatures w14:val="none"/>
+        </w:rPr>
+        <w:t>objeto1</w:t>
+      </w:r>
+      <w:r>
+        <w:rPr>
+          <w:rFonts w:ascii="Consolas" w:eastAsia="Times New Roman" w:hAnsi="Consolas" w:cs="Times New Roman"/>
+          <w:color w:val="CCCCCC"/>
+          <w:kern w:val="0"/>
+          <w:sz w:val="21"/>
+          <w:szCs w:val="21"/>
+          <w:lang w:eastAsia="es-CO"/>
+          <w14:ligatures w14:val="none"/>
+        </w:rPr>
+        <w:t>.</w:t>
+      </w:r>
+      <w:r>
+        <w:rPr>
+          <w:rFonts w:ascii="Consolas" w:eastAsia="Times New Roman" w:hAnsi="Consolas" w:cs="Times New Roman"/>
+          <w:color w:val="DCDCAA"/>
+          <w:kern w:val="0"/>
+          <w:sz w:val="21"/>
+          <w:szCs w:val="21"/>
+          <w:lang w:eastAsia="es-CO"/>
+          <w14:ligatures w14:val="none"/>
+        </w:rPr>
+        <w:t>metodoComun</w:t>
+      </w:r>
+      <w:r>
+        <w:rPr>
+          <w:rFonts w:ascii="Consolas" w:eastAsia="Times New Roman" w:hAnsi="Consolas" w:cs="Times New Roman"/>
+          <w:color w:val="CCCCCC"/>
+          <w:kern w:val="0"/>
+          <w:sz w:val="21"/>
+          <w:szCs w:val="21"/>
+          <w:lang w:eastAsia="es-CO"/>
+          <w14:ligatures w14:val="none"/>
+        </w:rPr>
+        <w:t>();</w:t>
+      </w:r>
+    </w:p>
+    <w:p>
+      <w:pPr>
+        <w:shd w:val="clear" w:color="auto" w:fill="1F1F1F"/>
+        <w:spacing w:after="0" w:line="285" w:lineRule="atLeast"/>
+        <w:rPr>
+          <w:rFonts w:ascii="Consolas" w:eastAsia="Times New Roman" w:hAnsi="Consolas" w:cs="Times New Roman"/>
+          <w:color w:val="CCCCCC"/>
+          <w:kern w:val="0"/>
+          <w:sz w:val="21"/>
+          <w:szCs w:val="21"/>
+          <w:lang w:eastAsia="es-CO"/>
+          <w14:ligatures w14:val="none"/>
+        </w:rPr>
+      </w:pPr>
+    </w:p>
+    <w:p>
+      <w:pPr>
+        <w:shd w:val="clear" w:color="auto" w:fill="1F1F1F"/>
+        <w:spacing w:after="0" w:line="285" w:lineRule="atLeast"/>
+        <w:rPr>
+          <w:rFonts w:ascii="Consolas" w:eastAsia="Times New Roman" w:hAnsi="Consolas" w:cs="Times New Roman"/>
+          <w:color w:val="CCCCCC"/>
+          <w:kern w:val="0"/>
+          <w:sz w:val="21"/>
+          <w:szCs w:val="21"/>
+          <w:lang w:eastAsia="es-CO"/>
+          <w14:ligatures w14:val="none"/>
+        </w:rPr>
+      </w:pPr>
+      <w:r>
+        <w:rPr>
+          <w:rFonts w:ascii="Consolas" w:eastAsia="Times New Roman" w:hAnsi="Consolas" w:cs="Times New Roman"/>
+          <w:color w:val="CCCCCC"/>
+          <w:kern w:val="0"/>
+          <w:sz w:val="21"/>
+          <w:szCs w:val="21"/>
+          <w:lang w:eastAsia="es-CO"/>
+          <w14:ligatures w14:val="none"/>
+        </w:rPr>
+        <w:t xml:space="preserve">        </w:t>
+      </w:r>
+      <w:r>
+        <w:rPr>
+          <w:rFonts w:ascii="Consolas" w:eastAsia="Times New Roman" w:hAnsi="Consolas" w:cs="Times New Roman"/>
+          <w:color w:val="6A9955"/>
+          <w:kern w:val="0"/>
+          <w:sz w:val="21"/>
+          <w:szCs w:val="21"/>
+          <w:lang w:eastAsia="es-CO"/>
+          <w14:ligatures w14:val="none"/>
+        </w:rPr>
+        <w:t>// Llamar al método específico implementado en la subclase</w:t>
+      </w:r>
+    </w:p>
+    <w:p>
+      <w:pPr>
+        <w:shd w:val="clear" w:color="auto" w:fill="1F1F1F"/>
+        <w:spacing w:after="0" w:line="285" w:lineRule="atLeast"/>
+        <w:rPr>
+          <w:rFonts w:ascii="Consolas" w:eastAsia="Times New Roman" w:hAnsi="Consolas" w:cs="Times New Roman"/>
+          <w:color w:val="CCCCCC"/>
+          <w:kern w:val="0"/>
+          <w:sz w:val="21"/>
+          <w:szCs w:val="21"/>
+          <w:lang w:eastAsia="es-CO"/>
+          <w14:ligatures w14:val="none"/>
+        </w:rPr>
+      </w:pPr>
+      <w:r>
+        <w:rPr>
+          <w:rFonts w:ascii="Consolas" w:eastAsia="Times New Roman" w:hAnsi="Consolas" w:cs="Times New Roman"/>
+          <w:color w:val="CCCCCC"/>
+          <w:kern w:val="0"/>
+          <w:sz w:val="21"/>
+          <w:szCs w:val="21"/>
+          <w:lang w:eastAsia="es-CO"/>
+          <w14:ligatures w14:val="none"/>
+        </w:rPr>
+        <w:t xml:space="preserve">        </w:t>
+      </w:r>
+      <w:r>
+        <w:rPr>
+          <w:rFonts w:ascii="Consolas" w:eastAsia="Times New Roman" w:hAnsi="Consolas" w:cs="Times New Roman"/>
+          <w:color w:val="9CDCFE"/>
+          <w:kern w:val="0"/>
+          <w:sz w:val="21"/>
+          <w:szCs w:val="21"/>
+          <w:lang w:eastAsia="es-CO"/>
+          <w14:ligatures w14:val="none"/>
+        </w:rPr>
+        <w:t>objeto1</w:t>
+      </w:r>
+      <w:r>
+        <w:rPr>
+          <w:rFonts w:ascii="Consolas" w:eastAsia="Times New Roman" w:hAnsi="Consolas" w:cs="Times New Roman"/>
+          <w:color w:val="CCCCCC"/>
+          <w:kern w:val="0"/>
+          <w:sz w:val="21"/>
+          <w:szCs w:val="21"/>
+          <w:lang w:eastAsia="es-CO"/>
+          <w14:ligatures w14:val="none"/>
+        </w:rPr>
+        <w:t>.</w:t>
+      </w:r>
+      <w:r>
+        <w:rPr>
+          <w:rFonts w:ascii="Consolas" w:eastAsia="Times New Roman" w:hAnsi="Consolas" w:cs="Times New Roman"/>
+          <w:color w:val="DCDCAA"/>
+          <w:kern w:val="0"/>
+          <w:sz w:val="21"/>
+          <w:szCs w:val="21"/>
+          <w:lang w:eastAsia="es-CO"/>
+          <w14:ligatures w14:val="none"/>
+        </w:rPr>
+        <w:t>metodoEspecifico</w:t>
+      </w:r>
+      <w:r>
+        <w:rPr>
+          <w:rFonts w:ascii="Consolas" w:eastAsia="Times New Roman" w:hAnsi="Consolas" w:cs="Times New Roman"/>
+          <w:color w:val="CCCCCC"/>
+          <w:kern w:val="0"/>
+          <w:sz w:val="21"/>
+          <w:szCs w:val="21"/>
+          <w:lang w:eastAsia="es-CO"/>
+          <w14:ligatures w14:val="none"/>
+        </w:rPr>
+        <w:t>();</w:t>
+      </w:r>
+    </w:p>
+    <w:p>
+      <w:pPr>
+        <w:shd w:val="clear" w:color="auto" w:fill="1F1F1F"/>
+        <w:spacing w:after="0" w:line="285" w:lineRule="atLeast"/>
+        <w:rPr>
+          <w:rFonts w:ascii="Consolas" w:eastAsia="Times New Roman" w:hAnsi="Consolas" w:cs="Times New Roman"/>
+          <w:color w:val="CCCCCC"/>
+          <w:kern w:val="0"/>
+          <w:sz w:val="21"/>
+          <w:szCs w:val="21"/>
+          <w:lang w:eastAsia="es-CO"/>
+          <w14:ligatures w14:val="none"/>
+        </w:rPr>
+      </w:pPr>
+    </w:p>
+    <w:p>
+      <w:pPr>
+        <w:shd w:val="clear" w:color="auto" w:fill="1F1F1F"/>
+        <w:spacing w:after="0" w:line="285" w:lineRule="atLeast"/>
+        <w:rPr>
+          <w:rFonts w:ascii="Consolas" w:eastAsia="Times New Roman" w:hAnsi="Consolas" w:cs="Times New Roman"/>
+          <w:color w:val="CCCCCC"/>
+          <w:kern w:val="0"/>
+          <w:sz w:val="21"/>
+          <w:szCs w:val="21"/>
+          <w:lang w:eastAsia="es-CO"/>
+          <w14:ligatures w14:val="none"/>
+        </w:rPr>
+      </w:pPr>
+      <w:r>
+        <w:rPr>
+          <w:rFonts w:ascii="Consolas" w:eastAsia="Times New Roman" w:hAnsi="Consolas" w:cs="Times New Roman"/>
+          <w:color w:val="CCCCCC"/>
+          <w:kern w:val="0"/>
+          <w:sz w:val="21"/>
+          <w:szCs w:val="21"/>
+          <w:lang w:eastAsia="es-CO"/>
+          <w14:ligatures w14:val="none"/>
+        </w:rPr>
+        <w:t xml:space="preserve">        </w:t>
+      </w:r>
+      <w:r>
+        <w:rPr>
+          <w:rFonts w:ascii="Consolas" w:eastAsia="Times New Roman" w:hAnsi="Consolas" w:cs="Times New Roman"/>
+          <w:color w:val="6A9955"/>
+          <w:kern w:val="0"/>
+          <w:sz w:val="21"/>
+          <w:szCs w:val="21"/>
+          <w:lang w:eastAsia="es-CO"/>
+          <w14:ligatures w14:val="none"/>
+        </w:rPr>
+        <w:t xml:space="preserve">// Crear otra instancia de </w:t>
+      </w:r>
+      <w:proofErr w:type="spellStart"/>
+      <w:r>
+        <w:rPr>
+          <w:rFonts w:ascii="Consolas" w:eastAsia="Times New Roman" w:hAnsi="Consolas" w:cs="Times New Roman"/>
+          <w:color w:val="6A9955"/>
+          <w:kern w:val="0"/>
+          <w:sz w:val="21"/>
+          <w:szCs w:val="21"/>
+          <w:lang w:eastAsia="es-CO"/>
+          <w14:ligatures w14:val="none"/>
+        </w:rPr>
+        <w:t>ObjetoNormal</w:t>
+      </w:r>
+      <w:proofErr w:type="spellEnd"/>
+    </w:p>
+    <w:p>
+      <w:pPr>
+        <w:shd w:val="clear" w:color="auto" w:fill="1F1F1F"/>
+        <w:spacing w:after="0" w:line="285" w:lineRule="atLeast"/>
+        <w:rPr>
+          <w:rFonts w:ascii="Consolas" w:eastAsia="Times New Roman" w:hAnsi="Consolas" w:cs="Times New Roman"/>
+          <w:color w:val="CCCCCC"/>
+          <w:kern w:val="0"/>
+          <w:sz w:val="21"/>
+          <w:szCs w:val="21"/>
+          <w:lang w:eastAsia="es-CO"/>
+          <w14:ligatures w14:val="none"/>
+        </w:rPr>
+      </w:pPr>
+      <w:r>
+        <w:rPr>
+          <w:rFonts w:ascii="Consolas" w:eastAsia="Times New Roman" w:hAnsi="Consolas" w:cs="Times New Roman"/>
+          <w:color w:val="CCCCCC"/>
+          <w:kern w:val="0"/>
+          <w:sz w:val="21"/>
+          <w:szCs w:val="21"/>
+          <w:lang w:eastAsia="es-CO"/>
+          <w14:ligatures w14:val="none"/>
+        </w:rPr>
+        <w:t xml:space="preserve">        </w:t>
+      </w:r>
+      <w:proofErr w:type="spellStart"/>
+      <w:r>
+        <w:rPr>
+          <w:rFonts w:ascii="Consolas" w:eastAsia="Times New Roman" w:hAnsi="Consolas" w:cs="Times New Roman"/>
+          <w:color w:val="4EC9B0"/>
+          <w:kern w:val="0"/>
+          <w:sz w:val="21"/>
+          <w:szCs w:val="21"/>
+          <w:lang w:eastAsia="es-CO"/>
+          <w14:ligatures w14:val="none"/>
+        </w:rPr>
+        <w:t>ObjetoNormal</w:t>
+      </w:r>
+      <w:proofErr w:type="spellEnd"/>
+      <w:r>
+        <w:rPr>
+          <w:rFonts w:ascii="Consolas" w:eastAsia="Times New Roman" w:hAnsi="Consolas" w:cs="Times New Roman"/>
+          <w:color w:val="CCCCCC"/>
+          <w:kern w:val="0"/>
+          <w:sz w:val="21"/>
+          <w:szCs w:val="21"/>
+          <w:lang w:eastAsia="es-CO"/>
+          <w14:ligatures w14:val="none"/>
+        </w:rPr>
+        <w:t xml:space="preserve"> </w:t>
+      </w:r>
+      <w:r>
+        <w:rPr>
+          <w:rFonts w:ascii="Consolas" w:eastAsia="Times New Roman" w:hAnsi="Consolas" w:cs="Times New Roman"/>
+          <w:color w:val="9CDCFE"/>
+          <w:kern w:val="0"/>
+          <w:sz w:val="21"/>
+          <w:szCs w:val="21"/>
+          <w:lang w:eastAsia="es-CO"/>
+          <w14:ligatures w14:val="none"/>
+        </w:rPr>
+        <w:t>objeto2</w:t>
+      </w:r>
+      <w:r>
+        <w:rPr>
+          <w:rFonts w:ascii="Consolas" w:eastAsia="Times New Roman" w:hAnsi="Consolas" w:cs="Times New Roman"/>
+          <w:color w:val="CCCCCC"/>
+          <w:kern w:val="0"/>
+          <w:sz w:val="21"/>
+          <w:szCs w:val="21"/>
+          <w:lang w:eastAsia="es-CO"/>
+          <w14:ligatures w14:val="none"/>
+        </w:rPr>
+        <w:t xml:space="preserve"> </w:t>
+      </w:r>
+      <w:r>
+        <w:rPr>
+          <w:rFonts w:ascii="Consolas" w:eastAsia="Times New Roman" w:hAnsi="Consolas" w:cs="Times New Roman"/>
+          <w:color w:val="D4D4D4"/>
+          <w:kern w:val="0"/>
+          <w:sz w:val="21"/>
+          <w:szCs w:val="21"/>
+          <w:lang w:eastAsia="es-CO"/>
+          <w14:ligatures w14:val="none"/>
+        </w:rPr>
+        <w:t>=</w:t>
+      </w:r>
+      <w:r>
+        <w:rPr>
+          <w:rFonts w:ascii="Consolas" w:eastAsia="Times New Roman" w:hAnsi="Consolas" w:cs="Times New Roman"/>
+          <w:color w:val="CCCCCC"/>
+          <w:kern w:val="0"/>
+          <w:sz w:val="21"/>
+          <w:szCs w:val="21"/>
+          <w:lang w:eastAsia="es-CO"/>
+          <w14:ligatures w14:val="none"/>
+        </w:rPr>
+        <w:t xml:space="preserve"> </w:t>
+      </w:r>
+      <w:r>
+        <w:rPr>
+          <w:rFonts w:ascii="Consolas" w:eastAsia="Times New Roman" w:hAnsi="Consolas" w:cs="Times New Roman"/>
+          <w:color w:val="C586C0"/>
+          <w:kern w:val="0"/>
+          <w:sz w:val="21"/>
+          <w:szCs w:val="21"/>
+          <w:lang w:eastAsia="es-CO"/>
+          <w14:ligatures w14:val="none"/>
+        </w:rPr>
+        <w:t>new</w:t>
+      </w:r>
+      <w:r>
+        <w:rPr>
+          <w:rFonts w:ascii="Consolas" w:eastAsia="Times New Roman" w:hAnsi="Consolas" w:cs="Times New Roman"/>
+          <w:color w:val="CCCCCC"/>
+          <w:kern w:val="0"/>
+          <w:sz w:val="21"/>
+          <w:szCs w:val="21"/>
+          <w:lang w:eastAsia="es-CO"/>
+          <w14:ligatures w14:val="none"/>
+        </w:rPr>
+        <w:t xml:space="preserve"> </w:t>
+      </w:r>
+      <w:proofErr w:type="spellStart"/>
+      <w:r>
+        <w:rPr>
+          <w:rFonts w:ascii="Consolas" w:eastAsia="Times New Roman" w:hAnsi="Consolas" w:cs="Times New Roman"/>
+          <w:color w:val="DCDCAA"/>
+          <w:kern w:val="0"/>
+          <w:sz w:val="21"/>
+          <w:szCs w:val="21"/>
+          <w:lang w:eastAsia="es-CO"/>
+          <w14:ligatures w14:val="none"/>
+        </w:rPr>
+        <w:t>ObjetoNormal</w:t>
+      </w:r>
+      <w:proofErr w:type="spellEnd"/>
+      <w:r>
+        <w:rPr>
+          <w:rFonts w:ascii="Consolas" w:eastAsia="Times New Roman" w:hAnsi="Consolas" w:cs="Times New Roman"/>
+          <w:color w:val="CCCCCC"/>
+          <w:kern w:val="0"/>
+          <w:sz w:val="21"/>
+          <w:szCs w:val="21"/>
+          <w:lang w:eastAsia="es-CO"/>
+          <w14:ligatures w14:val="none"/>
+        </w:rPr>
+        <w:t>(</w:t>
+      </w:r>
+      <w:r>
+        <w:rPr>
+          <w:rFonts w:ascii="Consolas" w:eastAsia="Times New Roman" w:hAnsi="Consolas" w:cs="Times New Roman"/>
+          <w:color w:val="CE9178"/>
+          <w:kern w:val="0"/>
+          <w:sz w:val="21"/>
+          <w:szCs w:val="21"/>
+          <w:lang w:eastAsia="es-CO"/>
+          <w14:ligatures w14:val="none"/>
+        </w:rPr>
+        <w:t>"Objeto2"</w:t>
+      </w:r>
+      <w:r>
+        <w:rPr>
+          <w:rFonts w:ascii="Consolas" w:eastAsia="Times New Roman" w:hAnsi="Consolas" w:cs="Times New Roman"/>
+          <w:color w:val="CCCCCC"/>
+          <w:kern w:val="0"/>
+          <w:sz w:val="21"/>
+          <w:szCs w:val="21"/>
+          <w:lang w:eastAsia="es-CO"/>
+          <w14:ligatures w14:val="none"/>
+        </w:rPr>
+        <w:t>);</w:t>
+      </w:r>
+    </w:p>
+    <w:p>
+      <w:pPr>
+        <w:shd w:val="clear" w:color="auto" w:fill="1F1F1F"/>
+        <w:spacing w:after="0" w:line="285" w:lineRule="atLeast"/>
+        <w:rPr>
+          <w:rFonts w:ascii="Consolas" w:eastAsia="Times New Roman" w:hAnsi="Consolas" w:cs="Times New Roman"/>
+          <w:color w:val="CCCCCC"/>
+          <w:kern w:val="0"/>
+          <w:sz w:val="21"/>
+          <w:szCs w:val="21"/>
+          <w:lang w:eastAsia="es-CO"/>
+          <w14:ligatures w14:val="none"/>
+        </w:rPr>
+      </w:pPr>
+    </w:p>
+    <w:p>
+      <w:pPr>
+        <w:shd w:val="clear" w:color="auto" w:fill="1F1F1F"/>
+        <w:spacing w:after="0" w:line="285" w:lineRule="atLeast"/>
+        <w:rPr>
+          <w:rFonts w:ascii="Consolas" w:eastAsia="Times New Roman" w:hAnsi="Consolas" w:cs="Times New Roman"/>
+          <w:color w:val="CCCCCC"/>
+          <w:kern w:val="0"/>
+          <w:sz w:val="21"/>
+          <w:szCs w:val="21"/>
+          <w:lang w:eastAsia="es-CO"/>
+          <w14:ligatures w14:val="none"/>
+        </w:rPr>
+      </w:pPr>
+      <w:r>
+        <w:rPr>
+          <w:rFonts w:ascii="Consolas" w:eastAsia="Times New Roman" w:hAnsi="Consolas" w:cs="Times New Roman"/>
+          <w:color w:val="CCCCCC"/>
+          <w:kern w:val="0"/>
+          <w:sz w:val="21"/>
+          <w:szCs w:val="21"/>
+          <w:lang w:eastAsia="es-CO"/>
+          <w14:ligatures w14:val="none"/>
+        </w:rPr>
+        <w:t xml:space="preserve">        </w:t>
+      </w:r>
+      <w:r>
+        <w:rPr>
+          <w:rFonts w:ascii="Consolas" w:eastAsia="Times New Roman" w:hAnsi="Consolas" w:cs="Times New Roman"/>
+          <w:color w:val="6A9955"/>
+          <w:kern w:val="0"/>
+          <w:sz w:val="21"/>
+          <w:szCs w:val="21"/>
+          <w:lang w:eastAsia="es-CO"/>
+          <w14:ligatures w14:val="none"/>
+        </w:rPr>
+        <w:t>// Llamar al método común desde la superclase de composición</w:t>
+      </w:r>
+    </w:p>
+    <w:p>
+      <w:pPr>
+        <w:shd w:val="clear" w:color="auto" w:fill="1F1F1F"/>
+        <w:spacing w:after="0" w:line="285" w:lineRule="atLeast"/>
+        <w:rPr>
+          <w:rFonts w:ascii="Consolas" w:eastAsia="Times New Roman" w:hAnsi="Consolas" w:cs="Times New Roman"/>
+          <w:color w:val="CCCCCC"/>
+          <w:kern w:val="0"/>
+          <w:sz w:val="21"/>
+          <w:szCs w:val="21"/>
+          <w:lang w:eastAsia="es-CO"/>
+          <w14:ligatures w14:val="none"/>
+        </w:rPr>
+      </w:pPr>
+      <w:r>
+        <w:rPr>
+          <w:rFonts w:ascii="Consolas" w:eastAsia="Times New Roman" w:hAnsi="Consolas" w:cs="Times New Roman"/>
+          <w:color w:val="CCCCCC"/>
+          <w:kern w:val="0"/>
+          <w:sz w:val="21"/>
+          <w:szCs w:val="21"/>
+          <w:lang w:eastAsia="es-CO"/>
+          <w14:ligatures w14:val="none"/>
+        </w:rPr>
+        <w:t xml:space="preserve">        </w:t>
+      </w:r>
+      <w:r>
+        <w:rPr>
+          <w:rFonts w:ascii="Consolas" w:eastAsia="Times New Roman" w:hAnsi="Consolas" w:cs="Times New Roman"/>
+          <w:color w:val="9CDCFE"/>
+          <w:kern w:val="0"/>
+          <w:sz w:val="21"/>
+          <w:szCs w:val="21"/>
+          <w:lang w:eastAsia="es-CO"/>
+          <w14:ligatures w14:val="none"/>
+        </w:rPr>
+        <w:t>objeto2</w:t>
+      </w:r>
+      <w:r>
+        <w:rPr>
+          <w:rFonts w:ascii="Consolas" w:eastAsia="Times New Roman" w:hAnsi="Consolas" w:cs="Times New Roman"/>
+          <w:color w:val="CCCCCC"/>
+          <w:kern w:val="0"/>
+          <w:sz w:val="21"/>
+          <w:szCs w:val="21"/>
+          <w:lang w:eastAsia="es-CO"/>
+          <w14:ligatures w14:val="none"/>
+        </w:rPr>
+        <w:t>.</w:t>
+      </w:r>
+      <w:r>
+        <w:rPr>
+          <w:rFonts w:ascii="Consolas" w:eastAsia="Times New Roman" w:hAnsi="Consolas" w:cs="Times New Roman"/>
+          <w:color w:val="DCDCAA"/>
+          <w:kern w:val="0"/>
+          <w:sz w:val="21"/>
+          <w:szCs w:val="21"/>
+          <w:lang w:eastAsia="es-CO"/>
+          <w14:ligatures w14:val="none"/>
+        </w:rPr>
+        <w:t>metodoComun</w:t>
+      </w:r>
+      <w:r>
+        <w:rPr>
+          <w:rFonts w:ascii="Consolas" w:eastAsia="Times New Roman" w:hAnsi="Consolas" w:cs="Times New Roman"/>
+          <w:color w:val="CCCCCC"/>
+          <w:kern w:val="0"/>
+          <w:sz w:val="21"/>
+          <w:szCs w:val="21"/>
+          <w:lang w:eastAsia="es-CO"/>
+          <w14:ligatures w14:val="none"/>
+        </w:rPr>
+        <w:t>();</w:t>
+      </w:r>
+    </w:p>
+    <w:p>
+      <w:pPr>
+        <w:shd w:val="clear" w:color="auto" w:fill="1F1F1F"/>
+        <w:spacing w:after="0" w:line="285" w:lineRule="atLeast"/>
+        <w:rPr>
+          <w:rFonts w:ascii="Consolas" w:eastAsia="Times New Roman" w:hAnsi="Consolas" w:cs="Times New Roman"/>
+          <w:color w:val="CCCCCC"/>
+          <w:kern w:val="0"/>
+          <w:sz w:val="21"/>
+          <w:szCs w:val="21"/>
+          <w:lang w:eastAsia="es-CO"/>
+          <w14:ligatures w14:val="none"/>
+        </w:rPr>
+      </w:pPr>
+    </w:p>
+    <w:p>
+      <w:pPr>
+        <w:shd w:val="clear" w:color="auto" w:fill="1F1F1F"/>
+        <w:spacing w:after="0" w:line="285" w:lineRule="atLeast"/>
+        <w:rPr>
+          <w:rFonts w:ascii="Consolas" w:eastAsia="Times New Roman" w:hAnsi="Consolas" w:cs="Times New Roman"/>
+          <w:color w:val="CCCCCC"/>
+          <w:kern w:val="0"/>
+          <w:sz w:val="21"/>
+          <w:szCs w:val="21"/>
+          <w:lang w:eastAsia="es-CO"/>
+          <w14:ligatures w14:val="none"/>
+        </w:rPr>
+      </w:pPr>
+      <w:r>
+        <w:rPr>
+          <w:rFonts w:ascii="Consolas" w:eastAsia="Times New Roman" w:hAnsi="Consolas" w:cs="Times New Roman"/>
+          <w:color w:val="CCCCCC"/>
+          <w:kern w:val="0"/>
+          <w:sz w:val="21"/>
+          <w:szCs w:val="21"/>
+          <w:lang w:eastAsia="es-CO"/>
+          <w14:ligatures w14:val="none"/>
+        </w:rPr>
+        <w:t xml:space="preserve">        </w:t>
+      </w:r>
+      <w:r>
+        <w:rPr>
+          <w:rFonts w:ascii="Consolas" w:eastAsia="Times New Roman" w:hAnsi="Consolas" w:cs="Times New Roman"/>
+          <w:color w:val="6A9955"/>
+          <w:kern w:val="0"/>
+          <w:sz w:val="21"/>
+          <w:szCs w:val="21"/>
+          <w:lang w:eastAsia="es-CO"/>
+          <w14:ligatures w14:val="none"/>
+        </w:rPr>
+        <w:t>// Llamar al método específico implementado en la subclase</w:t>
+      </w:r>
+    </w:p>
+    <w:p>
+      <w:pPr>
+        <w:shd w:val="clear" w:color="auto" w:fill="1F1F1F"/>
+        <w:spacing w:after="0" w:line="285" w:lineRule="atLeast"/>
+        <w:rPr>
+          <w:rFonts w:ascii="Consolas" w:eastAsia="Times New Roman" w:hAnsi="Consolas" w:cs="Times New Roman"/>
+          <w:color w:val="CCCCCC"/>
+          <w:kern w:val="0"/>
+          <w:sz w:val="21"/>
+          <w:szCs w:val="21"/>
+          <w:lang w:eastAsia="es-CO"/>
+          <w14:ligatures w14:val="none"/>
+        </w:rPr>
+      </w:pPr>
+      <w:r>
+        <w:rPr>
+          <w:rFonts w:ascii="Consolas" w:eastAsia="Times New Roman" w:hAnsi="Consolas" w:cs="Times New Roman"/>
+          <w:color w:val="CCCCCC"/>
+          <w:kern w:val="0"/>
+          <w:sz w:val="21"/>
+          <w:szCs w:val="21"/>
+          <w:lang w:eastAsia="es-CO"/>
+          <w14:ligatures w14:val="none"/>
+        </w:rPr>
+        <w:t xml:space="preserve">        </w:t>
+      </w:r>
+      <w:r>
+        <w:rPr>
+          <w:rFonts w:ascii="Consolas" w:eastAsia="Times New Roman" w:hAnsi="Consolas" w:cs="Times New Roman"/>
+          <w:color w:val="9CDCFE"/>
+          <w:kern w:val="0"/>
+          <w:sz w:val="21"/>
+          <w:szCs w:val="21"/>
+          <w:lang w:eastAsia="es-CO"/>
+          <w14:ligatures w14:val="none"/>
+        </w:rPr>
+        <w:t>objeto2</w:t>
+      </w:r>
+      <w:r>
+        <w:rPr>
+          <w:rFonts w:ascii="Consolas" w:eastAsia="Times New Roman" w:hAnsi="Consolas" w:cs="Times New Roman"/>
+          <w:color w:val="CCCCCC"/>
+          <w:kern w:val="0"/>
+          <w:sz w:val="21"/>
+          <w:szCs w:val="21"/>
+          <w:lang w:eastAsia="es-CO"/>
+          <w14:ligatures w14:val="none"/>
+        </w:rPr>
+        <w:t>.</w:t>
+      </w:r>
+      <w:r>
+        <w:rPr>
+          <w:rFonts w:ascii="Consolas" w:eastAsia="Times New Roman" w:hAnsi="Consolas" w:cs="Times New Roman"/>
+          <w:color w:val="DCDCAA"/>
+          <w:kern w:val="0"/>
+          <w:sz w:val="21"/>
+          <w:szCs w:val="21"/>
+          <w:lang w:eastAsia="es-CO"/>
+          <w14:ligatures w14:val="none"/>
+        </w:rPr>
+        <w:t>metodoEspecifico</w:t>
+      </w:r>
+      <w:r>
+        <w:rPr>
+          <w:rFonts w:ascii="Consolas" w:eastAsia="Times New Roman" w:hAnsi="Consolas" w:cs="Times New Roman"/>
+          <w:color w:val="CCCCCC"/>
+          <w:kern w:val="0"/>
+          <w:sz w:val="21"/>
+          <w:szCs w:val="21"/>
+          <w:lang w:eastAsia="es-CO"/>
+          <w14:ligatures w14:val="none"/>
+        </w:rPr>
+        <w:t>();</w:t>
+      </w:r>
+    </w:p>
+    <w:p>
+      <w:pPr>
+        <w:shd w:val="clear" w:color="auto" w:fill="1F1F1F"/>
+        <w:spacing w:after="0" w:line="285" w:lineRule="atLeast"/>
+        <w:rPr>
+          <w:rFonts w:ascii="Consolas" w:eastAsia="Times New Roman" w:hAnsi="Consolas" w:cs="Times New Roman"/>
+          <w:color w:val="CCCCCC"/>
+          <w:kern w:val="0"/>
+          <w:sz w:val="21"/>
+          <w:szCs w:val="21"/>
+          <w:lang w:eastAsia="es-CO"/>
+          <w14:ligatures w14:val="none"/>
+        </w:rPr>
+      </w:pPr>
+      <w:r>
+        <w:rPr>
+          <w:rFonts w:ascii="Consolas" w:eastAsia="Times New Roman" w:hAnsi="Consolas" w:cs="Times New Roman"/>
+          <w:color w:val="CCCCCC"/>
+          <w:kern w:val="0"/>
+          <w:sz w:val="21"/>
+          <w:szCs w:val="21"/>
+          <w:lang w:eastAsia="es-CO"/>
+          <w14:ligatures w14:val="none"/>
+        </w:rPr>
+        <w:t>    }</w:t>
+      </w:r>
+    </w:p>
+    <w:p>
+      <w:pPr>
+        <w:shd w:val="clear" w:color="auto" w:fill="1F1F1F"/>
+        <w:spacing w:after="0" w:line="285" w:lineRule="atLeast"/>
+        <w:rPr>
+          <w:rFonts w:ascii="Consolas" w:eastAsia="Times New Roman" w:hAnsi="Consolas" w:cs="Times New Roman"/>
+          <w:color w:val="CCCCCC"/>
+          <w:kern w:val="0"/>
+          <w:sz w:val="21"/>
+          <w:szCs w:val="21"/>
+          <w:lang w:eastAsia="es-CO"/>
+          <w14:ligatures w14:val="none"/>
+        </w:rPr>
+      </w:pPr>
+      <w:r>
+        <w:rPr>
+          <w:rFonts w:ascii="Consolas" w:eastAsia="Times New Roman" w:hAnsi="Consolas" w:cs="Times New Roman"/>
+          <w:color w:val="CCCCCC"/>
+          <w:kern w:val="0"/>
+          <w:sz w:val="21"/>
+          <w:szCs w:val="21"/>
+          <w:lang w:eastAsia="es-CO"/>
+          <w14:ligatures w14:val="none"/>
+        </w:rPr>
+        <w:t>}</w:t>
+      </w:r>
+    </w:p>
     <w:p/>
     <w:sectPr>
       <w:pgSz w:w="12240" w:h="15840"/>
@@ -1749,6 +5360,45 @@
       <w:spacing w:val="5"/>
     </w:rPr>
   </w:style>
+  <w:style w:type="paragraph" w:styleId="Sinespaciado">
+    <w:name w:val="No Spacing"/>
+    <w:uiPriority w:val="1"/>
+    <w:qFormat/>
+    <w:rsid w:val="00FE02B1"/>
+    <w:pPr>
+      <w:spacing w:after="0" w:line="240" w:lineRule="auto"/>
+    </w:pPr>
+  </w:style>
+  <w:style w:type="paragraph" w:styleId="NormalWeb">
+    <w:name w:val="Normal (Web)"/>
+    <w:basedOn w:val="Normal"/>
+    <w:uiPriority w:val="99"/>
+    <w:semiHidden/>
+    <w:unhideWhenUsed/>
+    <w:rsid w:val="00EB38D8"/>
+    <w:pPr>
+      <w:spacing w:before="100" w:beforeAutospacing="1" w:after="100" w:afterAutospacing="1" w:line="240" w:lineRule="auto"/>
+    </w:pPr>
+    <w:rPr>
+      <w:rFonts w:ascii="Times New Roman" w:eastAsia="Times New Roman" w:hAnsi="Times New Roman" w:cs="Times New Roman"/>
+      <w:kern w:val="0"/>
+      <w:sz w:val="24"/>
+      <w:szCs w:val="24"/>
+      <w:lang w:eastAsia="es-CO"/>
+      <w14:ligatures w14:val="none"/>
+    </w:rPr>
+  </w:style>
+  <w:style w:type="character" w:styleId="Textoennegrita">
+    <w:name w:val="Strong"/>
+    <w:basedOn w:val="Fuentedeprrafopredeter"/>
+    <w:uiPriority w:val="22"/>
+    <w:qFormat/>
+    <w:rsid w:val="00EB38D8"/>
+    <w:rPr>
+      <w:b/>
+      <w:bCs/>
+    </w:rPr>
+  </w:style>
 </w:styles>
 </file>
 

</xml_diff>